<commit_message>
Testing with sample tweets
</commit_message>
<xml_diff>
--- a/Week 31/Module 31- Graded Mini Project_Ram Sundar.docx
+++ b/Week 31/Module 31- Graded Mini Project_Ram Sundar.docx
@@ -2,7 +2,1770 @@
 <file path=word/document.xml><?xml version="1.0" encoding="utf-8"?>
 <w:document xmlns:wpc="http://schemas.microsoft.com/office/word/2010/wordprocessingCanvas" xmlns:cx="http://schemas.microsoft.com/office/drawing/2014/chartex" xmlns:cx1="http://schemas.microsoft.com/office/drawing/2015/9/8/chartex" xmlns:cx2="http://schemas.microsoft.com/office/drawing/2015/10/21/chartex" xmlns:cx3="http://schemas.microsoft.com/office/drawing/2016/5/9/chartex" xmlns:cx4="http://schemas.microsoft.com/office/drawing/2016/5/10/chartex" xmlns:cx5="http://schemas.microsoft.com/office/drawing/2016/5/11/chartex" xmlns:cx6="http://schemas.microsoft.com/office/drawing/2016/5/12/chartex" xmlns:cx7="http://schemas.microsoft.com/office/drawing/2016/5/13/chartex" xmlns:cx8="http://schemas.microsoft.com/office/drawing/2016/5/14/chartex" xmlns:mc="http://schemas.openxmlformats.org/markup-compatibility/2006" xmlns:aink="http://schemas.microsoft.com/office/drawing/2016/ink" xmlns:am3d="http://schemas.microsoft.com/office/drawing/2017/model3d" xmlns:o="urn:schemas-microsoft-com:office:office" xmlns:oel="http://schemas.microsoft.com/office/2019/extlst" xmlns:r="http://schemas.openxmlformats.org/officeDocument/2006/relationships" xmlns:m="http://schemas.openxmlformats.org/officeDocument/2006/math" xmlns:v="urn:schemas-microsoft-com:vml" xmlns:wp14="http://schemas.microsoft.com/office/word/2010/wordprocessingDrawing" xmlns:wp="http://schemas.openxmlformats.org/drawingml/2006/wordprocessingDrawing" xmlns:w10="urn:schemas-microsoft-com:office:word" xmlns:w="http://schemas.openxmlformats.org/wordprocessingml/2006/main" xmlns:w14="http://schemas.microsoft.com/office/word/2010/wordml" xmlns:w15="http://schemas.microsoft.com/office/word/2012/wordml" xmlns:w16cex="http://schemas.microsoft.com/office/word/2018/wordml/cex" xmlns:w16cid="http://schemas.microsoft.com/office/word/2016/wordml/cid" xmlns:w16="http://schemas.microsoft.com/office/word/2018/wordml" xmlns:w16du="http://schemas.microsoft.com/office/word/2023/wordml/word16du" xmlns:w16sdtdh="http://schemas.microsoft.com/office/word/2020/wordml/sdtdatahash" xmlns:w16sdtfl="http://schemas.microsoft.com/office/word/2024/wordml/sdtformatlock" xmlns:w16se="http://schemas.microsoft.com/office/word/2015/wordml/symex" xmlns:wpg="http://schemas.microsoft.com/office/word/2010/wordprocessingGroup" xmlns:wpi="http://schemas.microsoft.com/office/word/2010/wordprocessingInk" xmlns:wne="http://schemas.microsoft.com/office/word/2006/wordml" xmlns:wps="http://schemas.microsoft.com/office/word/2010/wordprocessingShape" mc:Ignorable="w14 w15 w16se w16cid w16 w16cex w16sdtdh w16sdtfl w16du wp14">
   <w:body>
-    <w:p/>
+    <w:sdt>
+      <w:sdtPr>
+        <w:id w:val="-1446847968"/>
+        <w:docPartObj>
+          <w:docPartGallery w:val="Table of Contents"/>
+          <w:docPartUnique/>
+        </w:docPartObj>
+      </w:sdtPr>
+      <w:sdtEndPr>
+        <w:rPr>
+          <w:rFonts w:asciiTheme="minorHAnsi" w:eastAsiaTheme="minorHAnsi" w:hAnsiTheme="minorHAnsi" w:cstheme="minorBidi"/>
+          <w:noProof/>
+          <w:color w:val="auto"/>
+          <w:kern w:val="2"/>
+          <w:sz w:val="24"/>
+          <w:szCs w:val="24"/>
+          <w:lang w:val="en-IN"/>
+          <w14:ligatures w14:val="standardContextual"/>
+        </w:rPr>
+      </w:sdtEndPr>
+      <w:sdtContent>
+        <w:p>
+          <w:pPr>
+            <w:pStyle w:val="TOCHeading"/>
+          </w:pPr>
+          <w:r>
+            <w:t>Table of Contents</w:t>
+          </w:r>
+        </w:p>
+        <w:p>
+          <w:pPr>
+            <w:pStyle w:val="TOC1"/>
+            <w:tabs>
+              <w:tab w:val="right" w:leader="dot" w:pos="9016"/>
+            </w:tabs>
+            <w:rPr>
+              <w:rFonts w:eastAsiaTheme="minorEastAsia"/>
+              <w:b w:val="0"/>
+              <w:bCs w:val="0"/>
+              <w:i w:val="0"/>
+              <w:iCs w:val="0"/>
+              <w:noProof/>
+              <w:lang w:eastAsia="en-GB"/>
+            </w:rPr>
+          </w:pPr>
+          <w:r>
+            <w:rPr>
+              <w:b w:val="0"/>
+              <w:bCs w:val="0"/>
+            </w:rPr>
+            <w:fldChar w:fldCharType="begin"/>
+          </w:r>
+          <w:r>
+            <w:instrText xml:space="preserve"> TOC \o "1-3" \h \z \u </w:instrText>
+          </w:r>
+          <w:r>
+            <w:rPr>
+              <w:b w:val="0"/>
+              <w:bCs w:val="0"/>
+            </w:rPr>
+            <w:fldChar w:fldCharType="separate"/>
+          </w:r>
+          <w:hyperlink w:anchor="_Toc217666890" w:history="1">
+            <w:r>
+              <w:rPr>
+                <w:rStyle w:val="Hyperlink"/>
+                <w:noProof/>
+                <w:lang w:val="en-US"/>
+              </w:rPr>
+              <w:t>Exercise notebook code and output</w:t>
+            </w:r>
+            <w:r>
+              <w:rPr>
+                <w:noProof/>
+                <w:webHidden/>
+              </w:rPr>
+              <w:tab/>
+            </w:r>
+            <w:r>
+              <w:rPr>
+                <w:noProof/>
+                <w:webHidden/>
+              </w:rPr>
+              <w:fldChar w:fldCharType="begin"/>
+            </w:r>
+            <w:r>
+              <w:rPr>
+                <w:noProof/>
+                <w:webHidden/>
+              </w:rPr>
+              <w:instrText xml:space="preserve"> PAGEREF _Toc217666890 \h </w:instrText>
+            </w:r>
+            <w:r>
+              <w:rPr>
+                <w:noProof/>
+                <w:webHidden/>
+              </w:rPr>
+            </w:r>
+            <w:r>
+              <w:rPr>
+                <w:noProof/>
+                <w:webHidden/>
+              </w:rPr>
+              <w:fldChar w:fldCharType="separate"/>
+            </w:r>
+            <w:r>
+              <w:rPr>
+                <w:noProof/>
+                <w:webHidden/>
+              </w:rPr>
+              <w:t>2</w:t>
+            </w:r>
+            <w:r>
+              <w:rPr>
+                <w:noProof/>
+                <w:webHidden/>
+              </w:rPr>
+              <w:fldChar w:fldCharType="end"/>
+            </w:r>
+          </w:hyperlink>
+        </w:p>
+        <w:p>
+          <w:pPr>
+            <w:pStyle w:val="TOC1"/>
+            <w:tabs>
+              <w:tab w:val="right" w:leader="dot" w:pos="9016"/>
+            </w:tabs>
+            <w:rPr>
+              <w:rFonts w:eastAsiaTheme="minorEastAsia"/>
+              <w:b w:val="0"/>
+              <w:bCs w:val="0"/>
+              <w:i w:val="0"/>
+              <w:iCs w:val="0"/>
+              <w:noProof/>
+              <w:lang w:eastAsia="en-GB"/>
+            </w:rPr>
+          </w:pPr>
+          <w:hyperlink w:anchor="_Toc217666891" w:history="1">
+            <w:r>
+              <w:rPr>
+                <w:rStyle w:val="Hyperlink"/>
+                <w:noProof/>
+                <w:lang w:val="en-US"/>
+              </w:rPr>
+              <w:t>Documentation</w:t>
+            </w:r>
+            <w:r>
+              <w:rPr>
+                <w:noProof/>
+                <w:webHidden/>
+              </w:rPr>
+              <w:tab/>
+            </w:r>
+            <w:r>
+              <w:rPr>
+                <w:noProof/>
+                <w:webHidden/>
+              </w:rPr>
+              <w:fldChar w:fldCharType="begin"/>
+            </w:r>
+            <w:r>
+              <w:rPr>
+                <w:noProof/>
+                <w:webHidden/>
+              </w:rPr>
+              <w:instrText xml:space="preserve"> PAGEREF _Toc217666891 \h </w:instrText>
+            </w:r>
+            <w:r>
+              <w:rPr>
+                <w:noProof/>
+                <w:webHidden/>
+              </w:rPr>
+            </w:r>
+            <w:r>
+              <w:rPr>
+                <w:noProof/>
+                <w:webHidden/>
+              </w:rPr>
+              <w:fldChar w:fldCharType="separate"/>
+            </w:r>
+            <w:r>
+              <w:rPr>
+                <w:noProof/>
+                <w:webHidden/>
+              </w:rPr>
+              <w:t>3</w:t>
+            </w:r>
+            <w:r>
+              <w:rPr>
+                <w:noProof/>
+                <w:webHidden/>
+              </w:rPr>
+              <w:fldChar w:fldCharType="end"/>
+            </w:r>
+          </w:hyperlink>
+        </w:p>
+        <w:p>
+          <w:r>
+            <w:rPr>
+              <w:b/>
+              <w:bCs/>
+              <w:noProof/>
+            </w:rPr>
+            <w:fldChar w:fldCharType="end"/>
+          </w:r>
+        </w:p>
+      </w:sdtContent>
+    </w:sdt>
+    <w:p>
+      <w:pPr>
+        <w:pStyle w:val="Heading1"/>
+        <w:rPr>
+          <w:lang w:val="en-US"/>
+        </w:rPr>
+      </w:pPr>
+    </w:p>
+    <w:p>
+      <w:pPr>
+        <w:rPr>
+          <w:rFonts w:asciiTheme="majorHAnsi" w:eastAsiaTheme="majorEastAsia" w:hAnsiTheme="majorHAnsi" w:cstheme="majorBidi"/>
+          <w:color w:val="0F4761" w:themeColor="accent1" w:themeShade="BF"/>
+          <w:sz w:val="40"/>
+          <w:szCs w:val="40"/>
+          <w:lang w:val="en-US"/>
+        </w:rPr>
+      </w:pPr>
+      <w:r>
+        <w:rPr>
+          <w:lang w:val="en-US"/>
+        </w:rPr>
+        <w:br w:type="page"/>
+      </w:r>
+    </w:p>
+    <w:p>
+      <w:pPr>
+        <w:pStyle w:val="Heading1"/>
+        <w:rPr>
+          <w:lang w:val="en-US"/>
+        </w:rPr>
+      </w:pPr>
+      <w:bookmarkStart w:id="0" w:name="_Toc217666890"/>
+      <w:r>
+        <w:rPr>
+          <w:lang w:val="en-US"/>
+        </w:rPr>
+        <w:lastRenderedPageBreak/>
+        <w:t>Exercise notebook code and output</w:t>
+      </w:r>
+      <w:bookmarkEnd w:id="0"/>
+    </w:p>
+    <w:p>
+      <w:pPr>
+        <w:rPr>
+          <w:lang w:val="en-US"/>
+        </w:rPr>
+      </w:pPr>
+      <w:r>
+        <w:rPr>
+          <w:lang w:val="en-US"/>
+        </w:rPr>
+        <w:t xml:space="preserve">All work files, including report and notebook are located here in GitHub - </w:t>
+      </w:r>
+      <w:hyperlink r:id="rId6" w:history="1">
+        <w:r>
+          <w:rPr>
+            <w:rStyle w:val="Hyperlink"/>
+            <w:lang w:val="en-US"/>
+          </w:rPr>
+          <w:t>https://github.com/mramsundar/IITM-Graded-Projects/tree/02f9d8b7747cd5f0b6708edee071e292a63e2519/Week%2031</w:t>
+        </w:r>
+      </w:hyperlink>
+    </w:p>
+    <w:p>
+      <w:pPr>
+        <w:rPr>
+          <w:lang w:val="en-US"/>
+        </w:rPr>
+      </w:pPr>
+      <w:r>
+        <w:rPr>
+          <w:lang w:val="en-US"/>
+        </w:rPr>
+        <w:t xml:space="preserve">Notebook file direct link - </w:t>
+      </w:r>
+      <w:hyperlink r:id="rId7" w:history="1">
+        <w:r>
+          <w:rPr>
+            <w:rStyle w:val="Hyperlink"/>
+            <w:lang w:val="en-US"/>
+          </w:rPr>
+          <w:t>https://github.com/mramsundar/IITM-Graded-Projects/blob/02f9d8b7747cd5f0b6708edee071e292a63e2519/Week%2031/tweet_anaysis.ipynb</w:t>
+        </w:r>
+      </w:hyperlink>
+      <w:r>
+        <w:rPr>
+          <w:lang w:val="en-US"/>
+        </w:rPr>
+        <w:t xml:space="preserve"> </w:t>
+      </w:r>
+    </w:p>
+    <w:p>
+      <w:pPr>
+        <w:rPr>
+          <w:lang w:val="en-US"/>
+        </w:rPr>
+      </w:pPr>
+      <w:r>
+        <w:rPr>
+          <w:lang w:val="en-US"/>
+        </w:rPr>
+        <w:t xml:space="preserve">PDF of the notebook - </w:t>
+      </w:r>
+      <w:hyperlink r:id="rId8" w:history="1">
+        <w:r>
+          <w:rPr>
+            <w:rStyle w:val="Hyperlink"/>
+            <w:lang w:val="en-US"/>
+          </w:rPr>
+          <w:t>https://github.com/mramsundar/IITM-Graded-Projects/blob/02f9d8b7747cd5f0b6708edee071e292a63e2519/Week%2031/tweet_anaysis.pdf</w:t>
+        </w:r>
+      </w:hyperlink>
+      <w:r>
+        <w:rPr>
+          <w:lang w:val="en-US"/>
+        </w:rPr>
+        <w:t xml:space="preserve"> </w:t>
+      </w:r>
+    </w:p>
+    <w:p>
+      <w:pPr>
+        <w:rPr>
+          <w:lang w:val="en-US"/>
+        </w:rPr>
+      </w:pPr>
+    </w:p>
+    <w:p>
+      <w:pPr>
+        <w:rPr>
+          <w:lang w:val="en-US"/>
+        </w:rPr>
+      </w:pPr>
+    </w:p>
+    <w:p>
+      <w:pPr>
+        <w:rPr>
+          <w:lang w:val="en-US"/>
+        </w:rPr>
+      </w:pPr>
+    </w:p>
+    <w:p>
+      <w:pPr>
+        <w:rPr>
+          <w:lang w:val="en-US"/>
+        </w:rPr>
+      </w:pPr>
+      <w:r>
+        <w:rPr>
+          <w:lang w:val="en-US"/>
+        </w:rPr>
+        <w:br w:type="page"/>
+      </w:r>
+    </w:p>
+    <w:p>
+      <w:pPr>
+        <w:pStyle w:val="Heading1"/>
+        <w:rPr>
+          <w:lang w:val="en-US"/>
+        </w:rPr>
+      </w:pPr>
+      <w:bookmarkStart w:id="1" w:name="_Toc217666891"/>
+      <w:r>
+        <w:rPr>
+          <w:lang w:val="en-US"/>
+        </w:rPr>
+        <w:lastRenderedPageBreak/>
+        <w:t>Documentation</w:t>
+      </w:r>
+      <w:bookmarkEnd w:id="1"/>
+    </w:p>
+    <w:p>
+      <w:pPr>
+        <w:pStyle w:val="ListParagraph"/>
+        <w:numPr>
+          <w:ilvl w:val="0"/>
+          <w:numId w:val="6"/>
+        </w:numPr>
+        <w:rPr>
+          <w:lang w:val="en-US"/>
+        </w:rPr>
+      </w:pPr>
+      <w:r>
+        <w:rPr>
+          <w:lang w:val="en-US"/>
+        </w:rPr>
+        <w:t>My approach started with defining a set of global constants, that could be then reused in multiple places across the notebook.</w:t>
+      </w:r>
+    </w:p>
+    <w:p>
+      <w:pPr>
+        <w:rPr>
+          <w:lang w:val="en-US"/>
+        </w:rPr>
+      </w:pPr>
+      <w:r>
+        <w:rPr>
+          <w:lang w:val="en-US"/>
+        </w:rPr>
+        <w:drawing>
+          <wp:inline distT="0" distB="0" distL="0" distR="0" wp14:anchorId="629E48A1" wp14:editId="44280E0F">
+            <wp:extent cx="5731510" cy="3848100"/>
+            <wp:effectExtent l="0" t="0" r="0" b="0"/>
+            <wp:docPr id="1546691351" name="Picture 1" descr="A screenshot of a computer program&#10;&#10;AI-generated content may be incorrect."/>
+            <wp:cNvGraphicFramePr>
+              <a:graphicFrameLocks xmlns:a="http://schemas.openxmlformats.org/drawingml/2006/main" noChangeAspect="1"/>
+            </wp:cNvGraphicFramePr>
+            <a:graphic xmlns:a="http://schemas.openxmlformats.org/drawingml/2006/main">
+              <a:graphicData uri="http://schemas.openxmlformats.org/drawingml/2006/picture">
+                <pic:pic xmlns:pic="http://schemas.openxmlformats.org/drawingml/2006/picture">
+                  <pic:nvPicPr>
+                    <pic:cNvPr id="1546691351" name="Picture 1" descr="A screenshot of a computer program&#10;&#10;AI-generated content may be incorrect."/>
+                    <pic:cNvPicPr/>
+                  </pic:nvPicPr>
+                  <pic:blipFill>
+                    <a:blip r:embed="rId9"/>
+                    <a:stretch>
+                      <a:fillRect/>
+                    </a:stretch>
+                  </pic:blipFill>
+                  <pic:spPr>
+                    <a:xfrm>
+                      <a:off x="0" y="0"/>
+                      <a:ext cx="5731510" cy="3848100"/>
+                    </a:xfrm>
+                    <a:prstGeom prst="rect">
+                      <a:avLst/>
+                    </a:prstGeom>
+                  </pic:spPr>
+                </pic:pic>
+              </a:graphicData>
+            </a:graphic>
+          </wp:inline>
+        </w:drawing>
+      </w:r>
+    </w:p>
+    <w:p>
+      <w:pPr>
+        <w:pStyle w:val="ListParagraph"/>
+        <w:numPr>
+          <w:ilvl w:val="0"/>
+          <w:numId w:val="6"/>
+        </w:numPr>
+        <w:rPr>
+          <w:lang w:val="en-US"/>
+        </w:rPr>
+      </w:pPr>
+      <w:r>
+        <w:rPr>
+          <w:lang w:val="en-US"/>
+        </w:rPr>
+        <w:t>Dataset was then loaded and basic cleanup process started, including setting headers, removing duplicates</w:t>
+      </w:r>
+    </w:p>
+    <w:p>
+      <w:pPr>
+        <w:pStyle w:val="ListParagraph"/>
+        <w:rPr>
+          <w:lang w:val="en-US"/>
+        </w:rPr>
+      </w:pPr>
+      <w:r>
+        <w:rPr>
+          <w:lang w:val="en-US"/>
+        </w:rPr>
+        <w:drawing>
+          <wp:inline distT="0" distB="0" distL="0" distR="0" wp14:anchorId="23AAF15B" wp14:editId="725AC8BD">
+            <wp:extent cx="5731510" cy="3185160"/>
+            <wp:effectExtent l="0" t="0" r="0" b="2540"/>
+            <wp:docPr id="1607959353" name="Picture 1" descr="A screenshot of a computer program&#10;&#10;AI-generated content may be incorrect."/>
+            <wp:cNvGraphicFramePr>
+              <a:graphicFrameLocks xmlns:a="http://schemas.openxmlformats.org/drawingml/2006/main" noChangeAspect="1"/>
+            </wp:cNvGraphicFramePr>
+            <a:graphic xmlns:a="http://schemas.openxmlformats.org/drawingml/2006/main">
+              <a:graphicData uri="http://schemas.openxmlformats.org/drawingml/2006/picture">
+                <pic:pic xmlns:pic="http://schemas.openxmlformats.org/drawingml/2006/picture">
+                  <pic:nvPicPr>
+                    <pic:cNvPr id="1607959353" name="Picture 1" descr="A screenshot of a computer program&#10;&#10;AI-generated content may be incorrect."/>
+                    <pic:cNvPicPr/>
+                  </pic:nvPicPr>
+                  <pic:blipFill>
+                    <a:blip r:embed="rId10"/>
+                    <a:stretch>
+                      <a:fillRect/>
+                    </a:stretch>
+                  </pic:blipFill>
+                  <pic:spPr>
+                    <a:xfrm>
+                      <a:off x="0" y="0"/>
+                      <a:ext cx="5731510" cy="3185160"/>
+                    </a:xfrm>
+                    <a:prstGeom prst="rect">
+                      <a:avLst/>
+                    </a:prstGeom>
+                  </pic:spPr>
+                </pic:pic>
+              </a:graphicData>
+            </a:graphic>
+          </wp:inline>
+        </w:drawing>
+      </w:r>
+    </w:p>
+    <w:p>
+      <w:pPr>
+        <w:pStyle w:val="ListParagraph"/>
+        <w:numPr>
+          <w:ilvl w:val="0"/>
+          <w:numId w:val="6"/>
+        </w:numPr>
+        <w:rPr>
+          <w:lang w:val="en-US"/>
+        </w:rPr>
+      </w:pPr>
+      <w:r>
+        <w:rPr>
+          <w:lang w:val="en-US"/>
+        </w:rPr>
+        <w:lastRenderedPageBreak/>
+        <w:t xml:space="preserve">Since this is a sentiment analysis project, the next step was to take what is essential from the tweets. </w:t>
+      </w:r>
+      <w:proofErr w:type="spellStart"/>
+      <w:r>
+        <w:rPr>
+          <w:lang w:val="en-US"/>
+        </w:rPr>
+        <w:t>SpaCy</w:t>
+      </w:r>
+      <w:proofErr w:type="spellEnd"/>
+      <w:r>
+        <w:rPr>
+          <w:lang w:val="en-US"/>
+        </w:rPr>
+        <w:t xml:space="preserve"> was used to lemmatize the text</w:t>
+      </w:r>
+    </w:p>
+    <w:p>
+      <w:pPr>
+        <w:pStyle w:val="ListParagraph"/>
+        <w:rPr>
+          <w:lang w:val="en-US"/>
+        </w:rPr>
+      </w:pPr>
+      <w:r>
+        <w:rPr>
+          <w:lang w:val="en-US"/>
+        </w:rPr>
+        <w:drawing>
+          <wp:inline distT="0" distB="0" distL="0" distR="0" wp14:anchorId="704E6126" wp14:editId="35B08FC4">
+            <wp:extent cx="5731510" cy="3973195"/>
+            <wp:effectExtent l="0" t="0" r="0" b="1905"/>
+            <wp:docPr id="944573677" name="Picture 1" descr="A computer screen shot of a program code&#10;&#10;AI-generated content may be incorrect."/>
+            <wp:cNvGraphicFramePr>
+              <a:graphicFrameLocks xmlns:a="http://schemas.openxmlformats.org/drawingml/2006/main" noChangeAspect="1"/>
+            </wp:cNvGraphicFramePr>
+            <a:graphic xmlns:a="http://schemas.openxmlformats.org/drawingml/2006/main">
+              <a:graphicData uri="http://schemas.openxmlformats.org/drawingml/2006/picture">
+                <pic:pic xmlns:pic="http://schemas.openxmlformats.org/drawingml/2006/picture">
+                  <pic:nvPicPr>
+                    <pic:cNvPr id="944573677" name="Picture 1" descr="A computer screen shot of a program code&#10;&#10;AI-generated content may be incorrect."/>
+                    <pic:cNvPicPr/>
+                  </pic:nvPicPr>
+                  <pic:blipFill>
+                    <a:blip r:embed="rId11"/>
+                    <a:stretch>
+                      <a:fillRect/>
+                    </a:stretch>
+                  </pic:blipFill>
+                  <pic:spPr>
+                    <a:xfrm>
+                      <a:off x="0" y="0"/>
+                      <a:ext cx="5731510" cy="3973195"/>
+                    </a:xfrm>
+                    <a:prstGeom prst="rect">
+                      <a:avLst/>
+                    </a:prstGeom>
+                  </pic:spPr>
+                </pic:pic>
+              </a:graphicData>
+            </a:graphic>
+          </wp:inline>
+        </w:drawing>
+      </w:r>
+    </w:p>
+    <w:p>
+      <w:pPr>
+        <w:pStyle w:val="ListParagraph"/>
+        <w:numPr>
+          <w:ilvl w:val="0"/>
+          <w:numId w:val="6"/>
+        </w:numPr>
+        <w:rPr>
+          <w:lang w:val="en-US"/>
+        </w:rPr>
+      </w:pPr>
+      <w:r>
+        <w:rPr>
+          <w:lang w:val="en-US"/>
+        </w:rPr>
+        <w:t>Next is feature engineering. We transformed the cleaned-up tweet into a sequence of integers. These would later be converted into embeddings when we construct our RNN</w:t>
+      </w:r>
+    </w:p>
+    <w:p>
+      <w:pPr>
+        <w:pStyle w:val="ListParagraph"/>
+        <w:rPr>
+          <w:lang w:val="en-US"/>
+        </w:rPr>
+      </w:pPr>
+      <w:r>
+        <w:rPr>
+          <w:lang w:val="en-US"/>
+        </w:rPr>
+        <w:drawing>
+          <wp:inline distT="0" distB="0" distL="0" distR="0" wp14:anchorId="0FEE8A29" wp14:editId="3C53D4B8">
+            <wp:extent cx="5731510" cy="2400935"/>
+            <wp:effectExtent l="0" t="0" r="0" b="0"/>
+            <wp:docPr id="1115226623" name="Picture 1" descr="A computer screen shot of a computer code&#10;&#10;AI-generated content may be incorrect."/>
+            <wp:cNvGraphicFramePr>
+              <a:graphicFrameLocks xmlns:a="http://schemas.openxmlformats.org/drawingml/2006/main" noChangeAspect="1"/>
+            </wp:cNvGraphicFramePr>
+            <a:graphic xmlns:a="http://schemas.openxmlformats.org/drawingml/2006/main">
+              <a:graphicData uri="http://schemas.openxmlformats.org/drawingml/2006/picture">
+                <pic:pic xmlns:pic="http://schemas.openxmlformats.org/drawingml/2006/picture">
+                  <pic:nvPicPr>
+                    <pic:cNvPr id="1115226623" name="Picture 1" descr="A computer screen shot of a computer code&#10;&#10;AI-generated content may be incorrect."/>
+                    <pic:cNvPicPr/>
+                  </pic:nvPicPr>
+                  <pic:blipFill>
+                    <a:blip r:embed="rId12"/>
+                    <a:stretch>
+                      <a:fillRect/>
+                    </a:stretch>
+                  </pic:blipFill>
+                  <pic:spPr>
+                    <a:xfrm>
+                      <a:off x="0" y="0"/>
+                      <a:ext cx="5731510" cy="2400935"/>
+                    </a:xfrm>
+                    <a:prstGeom prst="rect">
+                      <a:avLst/>
+                    </a:prstGeom>
+                  </pic:spPr>
+                </pic:pic>
+              </a:graphicData>
+            </a:graphic>
+          </wp:inline>
+        </w:drawing>
+      </w:r>
+    </w:p>
+    <w:p>
+      <w:pPr>
+        <w:pStyle w:val="ListParagraph"/>
+        <w:rPr>
+          <w:lang w:val="en-US"/>
+        </w:rPr>
+      </w:pPr>
+      <w:r>
+        <w:rPr>
+          <w:lang w:val="en-US"/>
+        </w:rPr>
+        <w:drawing>
+          <wp:inline distT="0" distB="0" distL="0" distR="0" wp14:anchorId="6F313F3A" wp14:editId="7331465D">
+            <wp:extent cx="5731510" cy="1151255"/>
+            <wp:effectExtent l="0" t="0" r="0" b="4445"/>
+            <wp:docPr id="481538480" name="Picture 1" descr="A screenshot of a computer&#10;&#10;AI-generated content may be incorrect."/>
+            <wp:cNvGraphicFramePr>
+              <a:graphicFrameLocks xmlns:a="http://schemas.openxmlformats.org/drawingml/2006/main" noChangeAspect="1"/>
+            </wp:cNvGraphicFramePr>
+            <a:graphic xmlns:a="http://schemas.openxmlformats.org/drawingml/2006/main">
+              <a:graphicData uri="http://schemas.openxmlformats.org/drawingml/2006/picture">
+                <pic:pic xmlns:pic="http://schemas.openxmlformats.org/drawingml/2006/picture">
+                  <pic:nvPicPr>
+                    <pic:cNvPr id="481538480" name="Picture 1" descr="A screenshot of a computer&#10;&#10;AI-generated content may be incorrect."/>
+                    <pic:cNvPicPr/>
+                  </pic:nvPicPr>
+                  <pic:blipFill>
+                    <a:blip r:embed="rId13"/>
+                    <a:stretch>
+                      <a:fillRect/>
+                    </a:stretch>
+                  </pic:blipFill>
+                  <pic:spPr>
+                    <a:xfrm>
+                      <a:off x="0" y="0"/>
+                      <a:ext cx="5731510" cy="1151255"/>
+                    </a:xfrm>
+                    <a:prstGeom prst="rect">
+                      <a:avLst/>
+                    </a:prstGeom>
+                  </pic:spPr>
+                </pic:pic>
+              </a:graphicData>
+            </a:graphic>
+          </wp:inline>
+        </w:drawing>
+      </w:r>
+    </w:p>
+    <w:p>
+      <w:pPr>
+        <w:pStyle w:val="ListParagraph"/>
+        <w:numPr>
+          <w:ilvl w:val="0"/>
+          <w:numId w:val="6"/>
+        </w:numPr>
+        <w:rPr>
+          <w:lang w:val="en-US"/>
+        </w:rPr>
+      </w:pPr>
+      <w:r>
+        <w:rPr>
+          <w:lang w:val="en-US"/>
+        </w:rPr>
+        <w:lastRenderedPageBreak/>
+        <w:t>During EDA, it was observed that the sentiments were fairly well distributed</w:t>
+      </w:r>
+    </w:p>
+    <w:p>
+      <w:pPr>
+        <w:pStyle w:val="ListParagraph"/>
+        <w:rPr>
+          <w:lang w:val="en-US"/>
+        </w:rPr>
+      </w:pPr>
+      <w:r>
+        <w:rPr>
+          <w:lang w:val="en-US"/>
+        </w:rPr>
+        <w:drawing>
+          <wp:inline distT="0" distB="0" distL="0" distR="0" wp14:anchorId="78E89495" wp14:editId="7B3E6389">
+            <wp:extent cx="5731510" cy="5990590"/>
+            <wp:effectExtent l="0" t="0" r="0" b="3810"/>
+            <wp:docPr id="117377793" name="Picture 1" descr="A screenshot of a computer screen&#10;&#10;AI-generated content may be incorrect."/>
+            <wp:cNvGraphicFramePr>
+              <a:graphicFrameLocks xmlns:a="http://schemas.openxmlformats.org/drawingml/2006/main" noChangeAspect="1"/>
+            </wp:cNvGraphicFramePr>
+            <a:graphic xmlns:a="http://schemas.openxmlformats.org/drawingml/2006/main">
+              <a:graphicData uri="http://schemas.openxmlformats.org/drawingml/2006/picture">
+                <pic:pic xmlns:pic="http://schemas.openxmlformats.org/drawingml/2006/picture">
+                  <pic:nvPicPr>
+                    <pic:cNvPr id="117377793" name="Picture 1" descr="A screenshot of a computer screen&#10;&#10;AI-generated content may be incorrect."/>
+                    <pic:cNvPicPr/>
+                  </pic:nvPicPr>
+                  <pic:blipFill>
+                    <a:blip r:embed="rId14"/>
+                    <a:stretch>
+                      <a:fillRect/>
+                    </a:stretch>
+                  </pic:blipFill>
+                  <pic:spPr>
+                    <a:xfrm>
+                      <a:off x="0" y="0"/>
+                      <a:ext cx="5731510" cy="5990590"/>
+                    </a:xfrm>
+                    <a:prstGeom prst="rect">
+                      <a:avLst/>
+                    </a:prstGeom>
+                  </pic:spPr>
+                </pic:pic>
+              </a:graphicData>
+            </a:graphic>
+          </wp:inline>
+        </w:drawing>
+      </w:r>
+    </w:p>
+    <w:p>
+      <w:pPr>
+        <w:pStyle w:val="ListParagraph"/>
+        <w:numPr>
+          <w:ilvl w:val="0"/>
+          <w:numId w:val="6"/>
+        </w:numPr>
+        <w:rPr>
+          <w:lang w:val="en-US"/>
+        </w:rPr>
+      </w:pPr>
+      <w:r>
+        <w:rPr>
+          <w:lang w:val="en-US"/>
+        </w:rPr>
+        <w:t>Bar charts with word frequencies and word clouds were created next</w:t>
+      </w:r>
+    </w:p>
+    <w:p>
+      <w:pPr>
+        <w:pStyle w:val="ListParagraph"/>
+        <w:rPr>
+          <w:lang w:val="en-US"/>
+        </w:rPr>
+      </w:pPr>
+      <w:r>
+        <w:rPr>
+          <w:lang w:val="en-US"/>
+        </w:rPr>
+        <w:lastRenderedPageBreak/>
+        <w:drawing>
+          <wp:inline distT="0" distB="0" distL="0" distR="0" wp14:anchorId="0528B8C5" wp14:editId="7B5D280E">
+            <wp:extent cx="3813810" cy="8863330"/>
+            <wp:effectExtent l="0" t="0" r="0" b="1270"/>
+            <wp:docPr id="337382654" name="Picture 1" descr="A green graph with white text&#10;&#10;AI-generated content may be incorrect."/>
+            <wp:cNvGraphicFramePr>
+              <a:graphicFrameLocks xmlns:a="http://schemas.openxmlformats.org/drawingml/2006/main" noChangeAspect="1"/>
+            </wp:cNvGraphicFramePr>
+            <a:graphic xmlns:a="http://schemas.openxmlformats.org/drawingml/2006/main">
+              <a:graphicData uri="http://schemas.openxmlformats.org/drawingml/2006/picture">
+                <pic:pic xmlns:pic="http://schemas.openxmlformats.org/drawingml/2006/picture">
+                  <pic:nvPicPr>
+                    <pic:cNvPr id="337382654" name="Picture 1" descr="A green graph with white text&#10;&#10;AI-generated content may be incorrect."/>
+                    <pic:cNvPicPr/>
+                  </pic:nvPicPr>
+                  <pic:blipFill>
+                    <a:blip r:embed="rId15"/>
+                    <a:stretch>
+                      <a:fillRect/>
+                    </a:stretch>
+                  </pic:blipFill>
+                  <pic:spPr>
+                    <a:xfrm>
+                      <a:off x="0" y="0"/>
+                      <a:ext cx="3813810" cy="8863330"/>
+                    </a:xfrm>
+                    <a:prstGeom prst="rect">
+                      <a:avLst/>
+                    </a:prstGeom>
+                  </pic:spPr>
+                </pic:pic>
+              </a:graphicData>
+            </a:graphic>
+          </wp:inline>
+        </w:drawing>
+      </w:r>
+    </w:p>
+    <w:p>
+      <w:pPr>
+        <w:pStyle w:val="ListParagraph"/>
+        <w:numPr>
+          <w:ilvl w:val="0"/>
+          <w:numId w:val="6"/>
+        </w:numPr>
+        <w:rPr>
+          <w:lang w:val="en-US"/>
+        </w:rPr>
+      </w:pPr>
+      <w:r>
+        <w:rPr>
+          <w:lang w:val="en-US"/>
+        </w:rPr>
+        <w:lastRenderedPageBreak/>
+        <w:t>Word clouds</w:t>
+      </w:r>
+    </w:p>
+    <w:p>
+      <w:pPr>
+        <w:pStyle w:val="ListParagraph"/>
+        <w:rPr>
+          <w:lang w:val="en-US"/>
+        </w:rPr>
+      </w:pPr>
+      <w:r>
+        <w:rPr>
+          <w:lang w:val="en-US"/>
+        </w:rPr>
+        <w:drawing>
+          <wp:inline distT="0" distB="0" distL="0" distR="0" wp14:anchorId="47A15B64" wp14:editId="77F8ADDC">
+            <wp:extent cx="5731510" cy="4211320"/>
+            <wp:effectExtent l="0" t="0" r="0" b="5080"/>
+            <wp:docPr id="1004242949" name="Picture 1" descr="A screenshot of a computer screen&#10;&#10;AI-generated content may be incorrect."/>
+            <wp:cNvGraphicFramePr>
+              <a:graphicFrameLocks xmlns:a="http://schemas.openxmlformats.org/drawingml/2006/main" noChangeAspect="1"/>
+            </wp:cNvGraphicFramePr>
+            <a:graphic xmlns:a="http://schemas.openxmlformats.org/drawingml/2006/main">
+              <a:graphicData uri="http://schemas.openxmlformats.org/drawingml/2006/picture">
+                <pic:pic xmlns:pic="http://schemas.openxmlformats.org/drawingml/2006/picture">
+                  <pic:nvPicPr>
+                    <pic:cNvPr id="1004242949" name="Picture 1" descr="A screenshot of a computer screen&#10;&#10;AI-generated content may be incorrect."/>
+                    <pic:cNvPicPr/>
+                  </pic:nvPicPr>
+                  <pic:blipFill>
+                    <a:blip r:embed="rId16"/>
+                    <a:stretch>
+                      <a:fillRect/>
+                    </a:stretch>
+                  </pic:blipFill>
+                  <pic:spPr>
+                    <a:xfrm>
+                      <a:off x="0" y="0"/>
+                      <a:ext cx="5731510" cy="4211320"/>
+                    </a:xfrm>
+                    <a:prstGeom prst="rect">
+                      <a:avLst/>
+                    </a:prstGeom>
+                  </pic:spPr>
+                </pic:pic>
+              </a:graphicData>
+            </a:graphic>
+          </wp:inline>
+        </w:drawing>
+      </w:r>
+      <w:r>
+        <w:rPr>
+          <w:lang w:val="en-US"/>
+        </w:rPr>
+        <w:drawing>
+          <wp:inline distT="0" distB="0" distL="0" distR="0" wp14:anchorId="3707F5B5" wp14:editId="7BD36E43">
+            <wp:extent cx="5731510" cy="2457450"/>
+            <wp:effectExtent l="0" t="0" r="0" b="6350"/>
+            <wp:docPr id="268272279" name="Picture 1" descr="A close-up of words&#10;&#10;AI-generated content may be incorrect."/>
+            <wp:cNvGraphicFramePr>
+              <a:graphicFrameLocks xmlns:a="http://schemas.openxmlformats.org/drawingml/2006/main" noChangeAspect="1"/>
+            </wp:cNvGraphicFramePr>
+            <a:graphic xmlns:a="http://schemas.openxmlformats.org/drawingml/2006/main">
+              <a:graphicData uri="http://schemas.openxmlformats.org/drawingml/2006/picture">
+                <pic:pic xmlns:pic="http://schemas.openxmlformats.org/drawingml/2006/picture">
+                  <pic:nvPicPr>
+                    <pic:cNvPr id="268272279" name="Picture 1" descr="A close-up of words&#10;&#10;AI-generated content may be incorrect."/>
+                    <pic:cNvPicPr/>
+                  </pic:nvPicPr>
+                  <pic:blipFill>
+                    <a:blip r:embed="rId17"/>
+                    <a:stretch>
+                      <a:fillRect/>
+                    </a:stretch>
+                  </pic:blipFill>
+                  <pic:spPr>
+                    <a:xfrm>
+                      <a:off x="0" y="0"/>
+                      <a:ext cx="5731510" cy="2457450"/>
+                    </a:xfrm>
+                    <a:prstGeom prst="rect">
+                      <a:avLst/>
+                    </a:prstGeom>
+                  </pic:spPr>
+                </pic:pic>
+              </a:graphicData>
+            </a:graphic>
+          </wp:inline>
+        </w:drawing>
+      </w:r>
+    </w:p>
+    <w:p>
+      <w:pPr>
+        <w:pStyle w:val="ListParagraph"/>
+        <w:numPr>
+          <w:ilvl w:val="0"/>
+          <w:numId w:val="6"/>
+        </w:numPr>
+        <w:rPr>
+          <w:lang w:val="en-US"/>
+        </w:rPr>
+      </w:pPr>
+      <w:r>
+        <w:rPr>
+          <w:lang w:val="en-US"/>
+        </w:rPr>
+        <w:t>Last step of EDA was to look at the relationship between tweet length and the sentiment. It was observed that there is no obvious relationship</w:t>
+      </w:r>
+    </w:p>
+    <w:p>
+      <w:pPr>
+        <w:pStyle w:val="ListParagraph"/>
+        <w:rPr>
+          <w:lang w:val="en-US"/>
+        </w:rPr>
+      </w:pPr>
+      <w:r>
+        <w:rPr>
+          <w:lang w:val="en-US"/>
+        </w:rPr>
+        <w:lastRenderedPageBreak/>
+        <w:drawing>
+          <wp:inline distT="0" distB="0" distL="0" distR="0" wp14:anchorId="75D8CCA9" wp14:editId="0D5295FF">
+            <wp:extent cx="5731510" cy="6056630"/>
+            <wp:effectExtent l="0" t="0" r="0" b="1270"/>
+            <wp:docPr id="347004562" name="Picture 1" descr="A screen shot of a graph&#10;&#10;AI-generated content may be incorrect."/>
+            <wp:cNvGraphicFramePr>
+              <a:graphicFrameLocks xmlns:a="http://schemas.openxmlformats.org/drawingml/2006/main" noChangeAspect="1"/>
+            </wp:cNvGraphicFramePr>
+            <a:graphic xmlns:a="http://schemas.openxmlformats.org/drawingml/2006/main">
+              <a:graphicData uri="http://schemas.openxmlformats.org/drawingml/2006/picture">
+                <pic:pic xmlns:pic="http://schemas.openxmlformats.org/drawingml/2006/picture">
+                  <pic:nvPicPr>
+                    <pic:cNvPr id="347004562" name="Picture 1" descr="A screen shot of a graph&#10;&#10;AI-generated content may be incorrect."/>
+                    <pic:cNvPicPr/>
+                  </pic:nvPicPr>
+                  <pic:blipFill>
+                    <a:blip r:embed="rId18"/>
+                    <a:stretch>
+                      <a:fillRect/>
+                    </a:stretch>
+                  </pic:blipFill>
+                  <pic:spPr>
+                    <a:xfrm>
+                      <a:off x="0" y="0"/>
+                      <a:ext cx="5731510" cy="6056630"/>
+                    </a:xfrm>
+                    <a:prstGeom prst="rect">
+                      <a:avLst/>
+                    </a:prstGeom>
+                  </pic:spPr>
+                </pic:pic>
+              </a:graphicData>
+            </a:graphic>
+          </wp:inline>
+        </w:drawing>
+      </w:r>
+    </w:p>
+    <w:p>
+      <w:pPr>
+        <w:pStyle w:val="ListParagraph"/>
+        <w:numPr>
+          <w:ilvl w:val="0"/>
+          <w:numId w:val="6"/>
+        </w:numPr>
+        <w:rPr>
+          <w:lang w:val="en-US"/>
+        </w:rPr>
+      </w:pPr>
+      <w:r>
+        <w:rPr>
+          <w:lang w:val="en-US"/>
+        </w:rPr>
+        <w:t>The following is the RNN model architecture (created in Mermaid format based on the Python code) with ~400K trainable parameters</w:t>
+      </w:r>
+    </w:p>
+    <w:p>
+      <w:pPr>
+        <w:pStyle w:val="ListParagraph"/>
+        <w:rPr>
+          <w:lang w:val="en-US"/>
+        </w:rPr>
+      </w:pPr>
+      <w:r>
+        <w:rPr>
+          <w:lang w:val="en-US"/>
+        </w:rPr>
+        <w:lastRenderedPageBreak/>
+        <w:drawing>
+          <wp:inline distT="0" distB="0" distL="0" distR="0" wp14:anchorId="725DC275" wp14:editId="13D839D0">
+            <wp:extent cx="3161665" cy="8863330"/>
+            <wp:effectExtent l="0" t="0" r="635" b="1270"/>
+            <wp:docPr id="1963632131" name="Picture 1" descr="A diagram of a diagram&#10;&#10;AI-generated content may be incorrect."/>
+            <wp:cNvGraphicFramePr>
+              <a:graphicFrameLocks xmlns:a="http://schemas.openxmlformats.org/drawingml/2006/main" noChangeAspect="1"/>
+            </wp:cNvGraphicFramePr>
+            <a:graphic xmlns:a="http://schemas.openxmlformats.org/drawingml/2006/main">
+              <a:graphicData uri="http://schemas.openxmlformats.org/drawingml/2006/picture">
+                <pic:pic xmlns:pic="http://schemas.openxmlformats.org/drawingml/2006/picture">
+                  <pic:nvPicPr>
+                    <pic:cNvPr id="1963632131" name="Picture 1" descr="A diagram of a diagram&#10;&#10;AI-generated content may be incorrect."/>
+                    <pic:cNvPicPr/>
+                  </pic:nvPicPr>
+                  <pic:blipFill>
+                    <a:blip r:embed="rId19"/>
+                    <a:stretch>
+                      <a:fillRect/>
+                    </a:stretch>
+                  </pic:blipFill>
+                  <pic:spPr>
+                    <a:xfrm>
+                      <a:off x="0" y="0"/>
+                      <a:ext cx="3161665" cy="8863330"/>
+                    </a:xfrm>
+                    <a:prstGeom prst="rect">
+                      <a:avLst/>
+                    </a:prstGeom>
+                  </pic:spPr>
+                </pic:pic>
+              </a:graphicData>
+            </a:graphic>
+          </wp:inline>
+        </w:drawing>
+      </w:r>
+    </w:p>
+    <w:p>
+      <w:pPr>
+        <w:pStyle w:val="ListParagraph"/>
+        <w:numPr>
+          <w:ilvl w:val="0"/>
+          <w:numId w:val="6"/>
+        </w:numPr>
+        <w:rPr>
+          <w:lang w:val="en-US"/>
+        </w:rPr>
+      </w:pPr>
+      <w:r>
+        <w:rPr>
+          <w:lang w:val="en-US"/>
+        </w:rPr>
+        <w:lastRenderedPageBreak/>
+        <w:t>Model code</w:t>
+      </w:r>
+    </w:p>
+    <w:p>
+      <w:pPr>
+        <w:pStyle w:val="ListParagraph"/>
+        <w:rPr>
+          <w:lang w:val="en-US"/>
+        </w:rPr>
+      </w:pPr>
+      <w:r>
+        <w:rPr>
+          <w:lang w:val="en-US"/>
+        </w:rPr>
+        <w:drawing>
+          <wp:inline distT="0" distB="0" distL="0" distR="0" wp14:anchorId="0DCB4413" wp14:editId="3EF4ACAB">
+            <wp:extent cx="5731510" cy="7000240"/>
+            <wp:effectExtent l="0" t="0" r="0" b="0"/>
+            <wp:docPr id="562926353" name="Picture 1" descr="A screenshot of a computer program&#10;&#10;AI-generated content may be incorrect."/>
+            <wp:cNvGraphicFramePr>
+              <a:graphicFrameLocks xmlns:a="http://schemas.openxmlformats.org/drawingml/2006/main" noChangeAspect="1"/>
+            </wp:cNvGraphicFramePr>
+            <a:graphic xmlns:a="http://schemas.openxmlformats.org/drawingml/2006/main">
+              <a:graphicData uri="http://schemas.openxmlformats.org/drawingml/2006/picture">
+                <pic:pic xmlns:pic="http://schemas.openxmlformats.org/drawingml/2006/picture">
+                  <pic:nvPicPr>
+                    <pic:cNvPr id="562926353" name="Picture 1" descr="A screenshot of a computer program&#10;&#10;AI-generated content may be incorrect."/>
+                    <pic:cNvPicPr/>
+                  </pic:nvPicPr>
+                  <pic:blipFill>
+                    <a:blip r:embed="rId20"/>
+                    <a:stretch>
+                      <a:fillRect/>
+                    </a:stretch>
+                  </pic:blipFill>
+                  <pic:spPr>
+                    <a:xfrm>
+                      <a:off x="0" y="0"/>
+                      <a:ext cx="5731510" cy="7000240"/>
+                    </a:xfrm>
+                    <a:prstGeom prst="rect">
+                      <a:avLst/>
+                    </a:prstGeom>
+                  </pic:spPr>
+                </pic:pic>
+              </a:graphicData>
+            </a:graphic>
+          </wp:inline>
+        </w:drawing>
+      </w:r>
+    </w:p>
+    <w:p>
+      <w:pPr>
+        <w:pStyle w:val="ListParagraph"/>
+        <w:numPr>
+          <w:ilvl w:val="0"/>
+          <w:numId w:val="6"/>
+        </w:numPr>
+        <w:rPr>
+          <w:lang w:val="en-US"/>
+        </w:rPr>
+      </w:pPr>
+      <w:r>
+        <w:rPr>
+          <w:lang w:val="en-US"/>
+        </w:rPr>
+        <w:t>Before model evaluation, final data preparation was implemented to map sentiments into integers and getting X and y values</w:t>
+      </w:r>
+    </w:p>
+    <w:p>
+      <w:pPr>
+        <w:pStyle w:val="ListParagraph"/>
+        <w:rPr>
+          <w:lang w:val="en-US"/>
+        </w:rPr>
+      </w:pPr>
+      <w:r>
+        <w:rPr>
+          <w:lang w:val="en-US"/>
+        </w:rPr>
+        <w:lastRenderedPageBreak/>
+        <w:drawing>
+          <wp:inline distT="0" distB="0" distL="0" distR="0" wp14:anchorId="57D128DF" wp14:editId="4875BADD">
+            <wp:extent cx="5731510" cy="3653790"/>
+            <wp:effectExtent l="0" t="0" r="0" b="3810"/>
+            <wp:docPr id="480742414" name="Picture 1" descr="A screenshot of a computer code&#10;&#10;AI-generated content may be incorrect."/>
+            <wp:cNvGraphicFramePr>
+              <a:graphicFrameLocks xmlns:a="http://schemas.openxmlformats.org/drawingml/2006/main" noChangeAspect="1"/>
+            </wp:cNvGraphicFramePr>
+            <a:graphic xmlns:a="http://schemas.openxmlformats.org/drawingml/2006/main">
+              <a:graphicData uri="http://schemas.openxmlformats.org/drawingml/2006/picture">
+                <pic:pic xmlns:pic="http://schemas.openxmlformats.org/drawingml/2006/picture">
+                  <pic:nvPicPr>
+                    <pic:cNvPr id="480742414" name="Picture 1" descr="A screenshot of a computer code&#10;&#10;AI-generated content may be incorrect."/>
+                    <pic:cNvPicPr/>
+                  </pic:nvPicPr>
+                  <pic:blipFill>
+                    <a:blip r:embed="rId21"/>
+                    <a:stretch>
+                      <a:fillRect/>
+                    </a:stretch>
+                  </pic:blipFill>
+                  <pic:spPr>
+                    <a:xfrm>
+                      <a:off x="0" y="0"/>
+                      <a:ext cx="5731510" cy="3653790"/>
+                    </a:xfrm>
+                    <a:prstGeom prst="rect">
+                      <a:avLst/>
+                    </a:prstGeom>
+                  </pic:spPr>
+                </pic:pic>
+              </a:graphicData>
+            </a:graphic>
+          </wp:inline>
+        </w:drawing>
+      </w:r>
+    </w:p>
+    <w:p>
+      <w:pPr>
+        <w:pStyle w:val="ListParagraph"/>
+        <w:numPr>
+          <w:ilvl w:val="0"/>
+          <w:numId w:val="6"/>
+        </w:numPr>
+        <w:rPr>
+          <w:lang w:val="en-US"/>
+        </w:rPr>
+      </w:pPr>
+      <w:r>
+        <w:rPr>
+          <w:lang w:val="en-US"/>
+        </w:rPr>
+        <w:t>Key points on model training</w:t>
+      </w:r>
+    </w:p>
+    <w:p>
+      <w:pPr>
+        <w:pStyle w:val="ListParagraph"/>
+        <w:numPr>
+          <w:ilvl w:val="1"/>
+          <w:numId w:val="6"/>
+        </w:numPr>
+        <w:rPr>
+          <w:lang w:val="en-US"/>
+        </w:rPr>
+      </w:pPr>
+      <w:r>
+        <w:rPr>
+          <w:lang w:val="en-US"/>
+        </w:rPr>
+        <w:t>Early stopping was implemented to ensure model does not overfit</w:t>
+      </w:r>
+    </w:p>
+    <w:p>
+      <w:pPr>
+        <w:pStyle w:val="ListParagraph"/>
+        <w:numPr>
+          <w:ilvl w:val="1"/>
+          <w:numId w:val="6"/>
+        </w:numPr>
+        <w:rPr>
+          <w:lang w:val="en-US"/>
+        </w:rPr>
+      </w:pPr>
+      <w:r>
+        <w:rPr>
+          <w:lang w:val="en-US"/>
+        </w:rPr>
+        <w:t>10 Epochs were chosen based on industry standard practices for twitter sentiment analysis recommendations</w:t>
+      </w:r>
+    </w:p>
+    <w:p>
+      <w:pPr>
+        <w:pStyle w:val="ListParagraph"/>
+        <w:numPr>
+          <w:ilvl w:val="1"/>
+          <w:numId w:val="6"/>
+        </w:numPr>
+        <w:rPr>
+          <w:lang w:val="en-US"/>
+        </w:rPr>
+      </w:pPr>
+      <w:r>
+        <w:rPr>
+          <w:lang w:val="en-US"/>
+        </w:rPr>
+        <w:t xml:space="preserve">~82% </w:t>
+      </w:r>
+      <w:proofErr w:type="spellStart"/>
+      <w:r>
+        <w:rPr>
+          <w:lang w:val="en-US"/>
+        </w:rPr>
+        <w:t>val_accuracy</w:t>
+      </w:r>
+      <w:proofErr w:type="spellEnd"/>
+      <w:r>
+        <w:rPr>
+          <w:lang w:val="en-US"/>
+        </w:rPr>
+        <w:t xml:space="preserve"> was obtained after this round of training</w:t>
+      </w:r>
+    </w:p>
+    <w:p>
+      <w:pPr>
+        <w:pStyle w:val="ListParagraph"/>
+        <w:numPr>
+          <w:ilvl w:val="0"/>
+          <w:numId w:val="6"/>
+        </w:numPr>
+        <w:rPr>
+          <w:lang w:val="en-US"/>
+        </w:rPr>
+      </w:pPr>
+      <w:r>
+        <w:rPr>
+          <w:lang w:val="en-US"/>
+        </w:rPr>
+        <w:t>Model evaluation was done by analyzing training and validation loss on the one hand and training and validation accuracy on the other. Through this, Epoch 7 was identified as the right number</w:t>
+      </w:r>
+      <w:r>
+        <w:rPr>
+          <w:lang w:val="en-US"/>
+        </w:rPr>
+        <w:t xml:space="preserve"> as it gave the lowest validation loss</w:t>
+      </w:r>
+    </w:p>
+    <w:p>
+      <w:pPr>
+        <w:pStyle w:val="ListParagraph"/>
+        <w:rPr>
+          <w:lang w:val="en-US"/>
+        </w:rPr>
+      </w:pPr>
+      <w:r>
+        <w:rPr>
+          <w:lang w:val="en-US"/>
+        </w:rPr>
+        <w:lastRenderedPageBreak/>
+        <w:drawing>
+          <wp:inline distT="0" distB="0" distL="0" distR="0" wp14:anchorId="0D0F371E" wp14:editId="62A97C7C">
+            <wp:extent cx="5731510" cy="8582660"/>
+            <wp:effectExtent l="0" t="0" r="0" b="2540"/>
+            <wp:docPr id="1546683121" name="Picture 1" descr="A screenshot of a computer screen&#10;&#10;AI-generated content may be incorrect."/>
+            <wp:cNvGraphicFramePr>
+              <a:graphicFrameLocks xmlns:a="http://schemas.openxmlformats.org/drawingml/2006/main" noChangeAspect="1"/>
+            </wp:cNvGraphicFramePr>
+            <a:graphic xmlns:a="http://schemas.openxmlformats.org/drawingml/2006/main">
+              <a:graphicData uri="http://schemas.openxmlformats.org/drawingml/2006/picture">
+                <pic:pic xmlns:pic="http://schemas.openxmlformats.org/drawingml/2006/picture">
+                  <pic:nvPicPr>
+                    <pic:cNvPr id="1546683121" name="Picture 1" descr="A screenshot of a computer screen&#10;&#10;AI-generated content may be incorrect."/>
+                    <pic:cNvPicPr/>
+                  </pic:nvPicPr>
+                  <pic:blipFill>
+                    <a:blip r:embed="rId22"/>
+                    <a:stretch>
+                      <a:fillRect/>
+                    </a:stretch>
+                  </pic:blipFill>
+                  <pic:spPr>
+                    <a:xfrm>
+                      <a:off x="0" y="0"/>
+                      <a:ext cx="5731510" cy="8582660"/>
+                    </a:xfrm>
+                    <a:prstGeom prst="rect">
+                      <a:avLst/>
+                    </a:prstGeom>
+                  </pic:spPr>
+                </pic:pic>
+              </a:graphicData>
+            </a:graphic>
+          </wp:inline>
+        </w:drawing>
+      </w:r>
+    </w:p>
+    <w:p>
+      <w:pPr>
+        <w:pStyle w:val="ListParagraph"/>
+        <w:numPr>
+          <w:ilvl w:val="0"/>
+          <w:numId w:val="6"/>
+        </w:numPr>
+        <w:rPr>
+          <w:lang w:val="en-US"/>
+        </w:rPr>
+      </w:pPr>
+      <w:r>
+        <w:rPr>
+          <w:lang w:val="en-US"/>
+        </w:rPr>
+        <w:lastRenderedPageBreak/>
+        <w:t>To make things more interesting, we went ahead and completed all 10 Epochs and performed a what-if analysis</w:t>
+      </w:r>
+    </w:p>
+    <w:p>
+      <w:pPr>
+        <w:pStyle w:val="ListParagraph"/>
+        <w:rPr>
+          <w:lang w:val="en-US"/>
+        </w:rPr>
+      </w:pPr>
+      <w:r>
+        <w:rPr>
+          <w:lang w:val="en-US"/>
+        </w:rPr>
+        <w:drawing>
+          <wp:inline distT="0" distB="0" distL="0" distR="0" wp14:anchorId="5D4493BD" wp14:editId="718375E2">
+            <wp:extent cx="5731510" cy="6681470"/>
+            <wp:effectExtent l="0" t="0" r="0" b="0"/>
+            <wp:docPr id="1061757559" name="Picture 1" descr="A screenshot of a computer program&#10;&#10;AI-generated content may be incorrect."/>
+            <wp:cNvGraphicFramePr>
+              <a:graphicFrameLocks xmlns:a="http://schemas.openxmlformats.org/drawingml/2006/main" noChangeAspect="1"/>
+            </wp:cNvGraphicFramePr>
+            <a:graphic xmlns:a="http://schemas.openxmlformats.org/drawingml/2006/main">
+              <a:graphicData uri="http://schemas.openxmlformats.org/drawingml/2006/picture">
+                <pic:pic xmlns:pic="http://schemas.openxmlformats.org/drawingml/2006/picture">
+                  <pic:nvPicPr>
+                    <pic:cNvPr id="1061757559" name="Picture 1" descr="A screenshot of a computer program&#10;&#10;AI-generated content may be incorrect."/>
+                    <pic:cNvPicPr/>
+                  </pic:nvPicPr>
+                  <pic:blipFill>
+                    <a:blip r:embed="rId23"/>
+                    <a:stretch>
+                      <a:fillRect/>
+                    </a:stretch>
+                  </pic:blipFill>
+                  <pic:spPr>
+                    <a:xfrm>
+                      <a:off x="0" y="0"/>
+                      <a:ext cx="5731510" cy="6681470"/>
+                    </a:xfrm>
+                    <a:prstGeom prst="rect">
+                      <a:avLst/>
+                    </a:prstGeom>
+                  </pic:spPr>
+                </pic:pic>
+              </a:graphicData>
+            </a:graphic>
+          </wp:inline>
+        </w:drawing>
+      </w:r>
+    </w:p>
+    <w:p>
+      <w:pPr>
+        <w:pStyle w:val="ListParagraph"/>
+        <w:numPr>
+          <w:ilvl w:val="0"/>
+          <w:numId w:val="6"/>
+        </w:numPr>
+        <w:rPr>
+          <w:lang w:val="en-US"/>
+        </w:rPr>
+      </w:pPr>
+      <w:r>
+        <w:rPr>
+          <w:lang w:val="en-US"/>
+        </w:rPr>
+        <w:t>This also confirmed our earlier finding that beyond Epoch 7, our returns were diminishing</w:t>
+      </w:r>
+    </w:p>
+    <w:p>
+      <w:pPr>
+        <w:pStyle w:val="ListParagraph"/>
+        <w:rPr>
+          <w:lang w:val="en-US"/>
+        </w:rPr>
+      </w:pPr>
+      <w:r>
+        <w:rPr>
+          <w:lang w:val="en-US"/>
+        </w:rPr>
+        <w:lastRenderedPageBreak/>
+        <w:drawing>
+          <wp:inline distT="0" distB="0" distL="0" distR="0" wp14:anchorId="7205A61D" wp14:editId="1C078186">
+            <wp:extent cx="5731510" cy="4792980"/>
+            <wp:effectExtent l="0" t="0" r="0" b="0"/>
+            <wp:docPr id="1567568961" name="Picture 1" descr="A graph with red line&#10;&#10;AI-generated content may be incorrect."/>
+            <wp:cNvGraphicFramePr>
+              <a:graphicFrameLocks xmlns:a="http://schemas.openxmlformats.org/drawingml/2006/main" noChangeAspect="1"/>
+            </wp:cNvGraphicFramePr>
+            <a:graphic xmlns:a="http://schemas.openxmlformats.org/drawingml/2006/main">
+              <a:graphicData uri="http://schemas.openxmlformats.org/drawingml/2006/picture">
+                <pic:pic xmlns:pic="http://schemas.openxmlformats.org/drawingml/2006/picture">
+                  <pic:nvPicPr>
+                    <pic:cNvPr id="1567568961" name="Picture 1" descr="A graph with red line&#10;&#10;AI-generated content may be incorrect."/>
+                    <pic:cNvPicPr/>
+                  </pic:nvPicPr>
+                  <pic:blipFill>
+                    <a:blip r:embed="rId24"/>
+                    <a:stretch>
+                      <a:fillRect/>
+                    </a:stretch>
+                  </pic:blipFill>
+                  <pic:spPr>
+                    <a:xfrm>
+                      <a:off x="0" y="0"/>
+                      <a:ext cx="5731510" cy="4792980"/>
+                    </a:xfrm>
+                    <a:prstGeom prst="rect">
+                      <a:avLst/>
+                    </a:prstGeom>
+                  </pic:spPr>
+                </pic:pic>
+              </a:graphicData>
+            </a:graphic>
+          </wp:inline>
+        </w:drawing>
+      </w:r>
+    </w:p>
+    <w:p>
+      <w:pPr>
+        <w:pStyle w:val="ListParagraph"/>
+        <w:numPr>
+          <w:ilvl w:val="0"/>
+          <w:numId w:val="6"/>
+        </w:numPr>
+        <w:rPr>
+          <w:lang w:val="en-US"/>
+        </w:rPr>
+      </w:pPr>
+      <w:r>
+        <w:rPr>
+          <w:lang w:val="en-US"/>
+        </w:rPr>
+        <w:t>Model Cross Validation was then performed to find out how model behaves for un-seen data outside the validation dataset. This also yielded ~83% validation accuracy – further attesting the fact that our training is very solid</w:t>
+      </w:r>
+    </w:p>
+    <w:p>
+      <w:pPr>
+        <w:rPr>
+          <w:lang w:val="en-US"/>
+        </w:rPr>
+      </w:pPr>
+      <w:r>
+        <w:rPr>
+          <w:lang w:val="en-US"/>
+        </w:rPr>
+        <w:lastRenderedPageBreak/>
+        <w:drawing>
+          <wp:inline distT="0" distB="0" distL="0" distR="0" wp14:anchorId="733B12D9" wp14:editId="2B10A2CE">
+            <wp:extent cx="5731510" cy="5433695"/>
+            <wp:effectExtent l="0" t="0" r="0" b="1905"/>
+            <wp:docPr id="1898636861" name="Picture 1" descr="A screenshot of a computer program&#10;&#10;AI-generated content may be incorrect."/>
+            <wp:cNvGraphicFramePr>
+              <a:graphicFrameLocks xmlns:a="http://schemas.openxmlformats.org/drawingml/2006/main" noChangeAspect="1"/>
+            </wp:cNvGraphicFramePr>
+            <a:graphic xmlns:a="http://schemas.openxmlformats.org/drawingml/2006/main">
+              <a:graphicData uri="http://schemas.openxmlformats.org/drawingml/2006/picture">
+                <pic:pic xmlns:pic="http://schemas.openxmlformats.org/drawingml/2006/picture">
+                  <pic:nvPicPr>
+                    <pic:cNvPr id="1898636861" name="Picture 1" descr="A screenshot of a computer program&#10;&#10;AI-generated content may be incorrect."/>
+                    <pic:cNvPicPr/>
+                  </pic:nvPicPr>
+                  <pic:blipFill>
+                    <a:blip r:embed="rId25"/>
+                    <a:stretch>
+                      <a:fillRect/>
+                    </a:stretch>
+                  </pic:blipFill>
+                  <pic:spPr>
+                    <a:xfrm>
+                      <a:off x="0" y="0"/>
+                      <a:ext cx="5731510" cy="5433695"/>
+                    </a:xfrm>
+                    <a:prstGeom prst="rect">
+                      <a:avLst/>
+                    </a:prstGeom>
+                  </pic:spPr>
+                </pic:pic>
+              </a:graphicData>
+            </a:graphic>
+          </wp:inline>
+        </w:drawing>
+      </w:r>
+    </w:p>
+    <w:p>
+      <w:pPr>
+        <w:pStyle w:val="ListParagraph"/>
+        <w:numPr>
+          <w:ilvl w:val="0"/>
+          <w:numId w:val="6"/>
+        </w:numPr>
+        <w:rPr>
+          <w:lang w:val="en-US"/>
+        </w:rPr>
+      </w:pPr>
+      <w:r>
+        <w:rPr>
+          <w:lang w:val="en-US"/>
+        </w:rPr>
+        <w:t>For tuning the hyper parameters, Grid Search was performed next to determine the right combination of LSTM, Hidden layer units and Dropout rates. 64 was kept as the embedding dimension, the LSTM and hidden layer units to align with industry standard recommendations in this space. 0.2 was identified as the optimal dropout rate yielding ~81% accuracy</w:t>
+      </w:r>
+    </w:p>
+    <w:p>
+      <w:pPr>
+        <w:pStyle w:val="ListParagraph"/>
+        <w:rPr>
+          <w:lang w:val="en-US"/>
+        </w:rPr>
+      </w:pPr>
+      <w:r>
+        <w:rPr>
+          <w:lang w:val="en-US"/>
+        </w:rPr>
+        <w:lastRenderedPageBreak/>
+        <w:drawing>
+          <wp:inline distT="0" distB="0" distL="0" distR="0" wp14:anchorId="16E852C7" wp14:editId="39E70BAD">
+            <wp:extent cx="5731510" cy="6330315"/>
+            <wp:effectExtent l="0" t="0" r="0" b="0"/>
+            <wp:docPr id="1116895202" name="Picture 1" descr="A screenshot of a computer code&#10;&#10;AI-generated content may be incorrect."/>
+            <wp:cNvGraphicFramePr>
+              <a:graphicFrameLocks xmlns:a="http://schemas.openxmlformats.org/drawingml/2006/main" noChangeAspect="1"/>
+            </wp:cNvGraphicFramePr>
+            <a:graphic xmlns:a="http://schemas.openxmlformats.org/drawingml/2006/main">
+              <a:graphicData uri="http://schemas.openxmlformats.org/drawingml/2006/picture">
+                <pic:pic xmlns:pic="http://schemas.openxmlformats.org/drawingml/2006/picture">
+                  <pic:nvPicPr>
+                    <pic:cNvPr id="1116895202" name="Picture 1" descr="A screenshot of a computer code&#10;&#10;AI-generated content may be incorrect."/>
+                    <pic:cNvPicPr/>
+                  </pic:nvPicPr>
+                  <pic:blipFill>
+                    <a:blip r:embed="rId26"/>
+                    <a:stretch>
+                      <a:fillRect/>
+                    </a:stretch>
+                  </pic:blipFill>
+                  <pic:spPr>
+                    <a:xfrm>
+                      <a:off x="0" y="0"/>
+                      <a:ext cx="5731510" cy="6330315"/>
+                    </a:xfrm>
+                    <a:prstGeom prst="rect">
+                      <a:avLst/>
+                    </a:prstGeom>
+                  </pic:spPr>
+                </pic:pic>
+              </a:graphicData>
+            </a:graphic>
+          </wp:inline>
+        </w:drawing>
+      </w:r>
+    </w:p>
+    <w:p>
+      <w:pPr>
+        <w:pStyle w:val="ListParagraph"/>
+        <w:numPr>
+          <w:ilvl w:val="0"/>
+          <w:numId w:val="6"/>
+        </w:numPr>
+        <w:rPr>
+          <w:lang w:val="en-US"/>
+        </w:rPr>
+      </w:pPr>
+      <w:r>
+        <w:rPr>
+          <w:lang w:val="en-US"/>
+        </w:rPr>
+        <w:t>A benchmark test was performed with twitter data from NTLK to test our model strength. The outcome of the test was moderate at best. This indicates that our training data is fairly domain specific and needs to be utilizing transfer learning by taking into consideration a wider vocabulary</w:t>
+      </w:r>
+    </w:p>
+    <w:p>
+      <w:pPr>
+        <w:pStyle w:val="ListParagraph"/>
+        <w:rPr>
+          <w:lang w:val="en-US"/>
+        </w:rPr>
+      </w:pPr>
+      <w:r>
+        <w:rPr>
+          <w:lang w:val="en-US"/>
+        </w:rPr>
+        <w:lastRenderedPageBreak/>
+        <w:drawing>
+          <wp:inline distT="0" distB="0" distL="0" distR="0" wp14:anchorId="4B51BEE8" wp14:editId="5093CCB9">
+            <wp:extent cx="5461635" cy="8863330"/>
+            <wp:effectExtent l="0" t="0" r="0" b="1270"/>
+            <wp:docPr id="1429225235" name="Picture 1" descr="A screenshot of a computer code&#10;&#10;AI-generated content may be incorrect."/>
+            <wp:cNvGraphicFramePr>
+              <a:graphicFrameLocks xmlns:a="http://schemas.openxmlformats.org/drawingml/2006/main" noChangeAspect="1"/>
+            </wp:cNvGraphicFramePr>
+            <a:graphic xmlns:a="http://schemas.openxmlformats.org/drawingml/2006/main">
+              <a:graphicData uri="http://schemas.openxmlformats.org/drawingml/2006/picture">
+                <pic:pic xmlns:pic="http://schemas.openxmlformats.org/drawingml/2006/picture">
+                  <pic:nvPicPr>
+                    <pic:cNvPr id="1429225235" name="Picture 1" descr="A screenshot of a computer code&#10;&#10;AI-generated content may be incorrect."/>
+                    <pic:cNvPicPr/>
+                  </pic:nvPicPr>
+                  <pic:blipFill>
+                    <a:blip r:embed="rId27"/>
+                    <a:stretch>
+                      <a:fillRect/>
+                    </a:stretch>
+                  </pic:blipFill>
+                  <pic:spPr>
+                    <a:xfrm>
+                      <a:off x="0" y="0"/>
+                      <a:ext cx="5461635" cy="8863330"/>
+                    </a:xfrm>
+                    <a:prstGeom prst="rect">
+                      <a:avLst/>
+                    </a:prstGeom>
+                  </pic:spPr>
+                </pic:pic>
+              </a:graphicData>
+            </a:graphic>
+          </wp:inline>
+        </w:drawing>
+      </w:r>
+    </w:p>
+    <w:p>
+      <w:pPr>
+        <w:pStyle w:val="ListParagraph"/>
+        <w:rPr>
+          <w:lang w:val="en-US"/>
+        </w:rPr>
+      </w:pPr>
+      <w:r>
+        <w:rPr>
+          <w:lang w:val="en-US"/>
+        </w:rPr>
+        <w:lastRenderedPageBreak/>
+        <w:drawing>
+          <wp:inline distT="0" distB="0" distL="0" distR="0" wp14:anchorId="1716BEF2" wp14:editId="3C9A73BB">
+            <wp:extent cx="5731510" cy="8778240"/>
+            <wp:effectExtent l="0" t="0" r="0" b="0"/>
+            <wp:docPr id="689921615" name="Picture 1" descr="A screenshot of a graph&#10;&#10;AI-generated content may be incorrect."/>
+            <wp:cNvGraphicFramePr>
+              <a:graphicFrameLocks xmlns:a="http://schemas.openxmlformats.org/drawingml/2006/main" noChangeAspect="1"/>
+            </wp:cNvGraphicFramePr>
+            <a:graphic xmlns:a="http://schemas.openxmlformats.org/drawingml/2006/main">
+              <a:graphicData uri="http://schemas.openxmlformats.org/drawingml/2006/picture">
+                <pic:pic xmlns:pic="http://schemas.openxmlformats.org/drawingml/2006/picture">
+                  <pic:nvPicPr>
+                    <pic:cNvPr id="689921615" name="Picture 1" descr="A screenshot of a graph&#10;&#10;AI-generated content may be incorrect."/>
+                    <pic:cNvPicPr/>
+                  </pic:nvPicPr>
+                  <pic:blipFill>
+                    <a:blip r:embed="rId28"/>
+                    <a:stretch>
+                      <a:fillRect/>
+                    </a:stretch>
+                  </pic:blipFill>
+                  <pic:spPr>
+                    <a:xfrm>
+                      <a:off x="0" y="0"/>
+                      <a:ext cx="5731510" cy="8778240"/>
+                    </a:xfrm>
+                    <a:prstGeom prst="rect">
+                      <a:avLst/>
+                    </a:prstGeom>
+                  </pic:spPr>
+                </pic:pic>
+              </a:graphicData>
+            </a:graphic>
+          </wp:inline>
+        </w:drawing>
+      </w:r>
+    </w:p>
+    <w:p>
+      <w:pPr>
+        <w:pStyle w:val="ListParagraph"/>
+        <w:rPr>
+          <w:lang w:val="en-US"/>
+        </w:rPr>
+      </w:pPr>
+    </w:p>
     <w:sectPr>
       <w:pgSz w:w="11906" w:h="16838"/>
       <w:pgMar w:top="1440" w:right="1440" w:bottom="1440" w:left="1440" w:header="708" w:footer="708" w:gutter="0"/>
@@ -11,6 +1774,824 @@
     </w:sectPr>
   </w:body>
 </w:document>
+</file>
+
+<file path=word/numbering.xml><?xml version="1.0" encoding="utf-8"?>
+<w:numbering xmlns:wpc="http://schemas.microsoft.com/office/word/2010/wordprocessingCanvas" xmlns:cx="http://schemas.microsoft.com/office/drawing/2014/chartex" xmlns:cx1="http://schemas.microsoft.com/office/drawing/2015/9/8/chartex" xmlns:cx2="http://schemas.microsoft.com/office/drawing/2015/10/21/chartex" xmlns:cx3="http://schemas.microsoft.com/office/drawing/2016/5/9/chartex" xmlns:cx4="http://schemas.microsoft.com/office/drawing/2016/5/10/chartex" xmlns:cx5="http://schemas.microsoft.com/office/drawing/2016/5/11/chartex" xmlns:cx6="http://schemas.microsoft.com/office/drawing/2016/5/12/chartex" xmlns:cx7="http://schemas.microsoft.com/office/drawing/2016/5/13/chartex" xmlns:cx8="http://schemas.microsoft.com/office/drawing/2016/5/14/chartex" xmlns:mc="http://schemas.openxmlformats.org/markup-compatibility/2006" xmlns:aink="http://schemas.microsoft.com/office/drawing/2016/ink" xmlns:am3d="http://schemas.microsoft.com/office/drawing/2017/model3d" xmlns:o="urn:schemas-microsoft-com:office:office" xmlns:oel="http://schemas.microsoft.com/office/2019/extlst" xmlns:r="http://schemas.openxmlformats.org/officeDocument/2006/relationships" xmlns:m="http://schemas.openxmlformats.org/officeDocument/2006/math" xmlns:v="urn:schemas-microsoft-com:vml" xmlns:wp14="http://schemas.microsoft.com/office/word/2010/wordprocessingDrawing" xmlns:wp="http://schemas.openxmlformats.org/drawingml/2006/wordprocessingDrawing" xmlns:w10="urn:schemas-microsoft-com:office:word" xmlns:w="http://schemas.openxmlformats.org/wordprocessingml/2006/main" xmlns:w14="http://schemas.microsoft.com/office/word/2010/wordml" xmlns:w15="http://schemas.microsoft.com/office/word/2012/wordml" xmlns:w16cex="http://schemas.microsoft.com/office/word/2018/wordml/cex" xmlns:w16cid="http://schemas.microsoft.com/office/word/2016/wordml/cid" xmlns:w16="http://schemas.microsoft.com/office/word/2018/wordml" xmlns:w16du="http://schemas.microsoft.com/office/word/2023/wordml/word16du" xmlns:w16sdtdh="http://schemas.microsoft.com/office/word/2020/wordml/sdtdatahash" xmlns:w16sdtfl="http://schemas.microsoft.com/office/word/2024/wordml/sdtformatlock" xmlns:w16se="http://schemas.microsoft.com/office/word/2015/wordml/symex" xmlns:wpg="http://schemas.microsoft.com/office/word/2010/wordprocessingGroup" xmlns:wpi="http://schemas.microsoft.com/office/word/2010/wordprocessingInk" xmlns:wne="http://schemas.microsoft.com/office/word/2006/wordml" xmlns:wps="http://schemas.microsoft.com/office/word/2010/wordprocessingShape" mc:Ignorable="w14 w15 w16se w16cid w16 w16cex w16sdtdh w16sdtfl w16du wp14">
+  <w:abstractNum w:abstractNumId="0" w15:restartNumberingAfterBreak="0">
+    <w:nsid w:val="23AB220D"/>
+    <w:multiLevelType w:val="hybridMultilevel"/>
+    <w:tmpl w:val="FA6A373E"/>
+    <w:lvl w:ilvl="0" w:tplc="0809000F">
+      <w:start w:val="1"/>
+      <w:numFmt w:val="decimal"/>
+      <w:lvlText w:val="%1."/>
+      <w:lvlJc w:val="left"/>
+      <w:pPr>
+        <w:ind w:left="720" w:hanging="360"/>
+      </w:pPr>
+    </w:lvl>
+    <w:lvl w:ilvl="1" w:tplc="08090019">
+      <w:start w:val="1"/>
+      <w:numFmt w:val="lowerLetter"/>
+      <w:lvlText w:val="%2."/>
+      <w:lvlJc w:val="left"/>
+      <w:pPr>
+        <w:ind w:left="1440" w:hanging="360"/>
+      </w:pPr>
+    </w:lvl>
+    <w:lvl w:ilvl="2" w:tplc="0809001B" w:tentative="1">
+      <w:start w:val="1"/>
+      <w:numFmt w:val="lowerRoman"/>
+      <w:lvlText w:val="%3."/>
+      <w:lvlJc w:val="right"/>
+      <w:pPr>
+        <w:ind w:left="2160" w:hanging="180"/>
+      </w:pPr>
+    </w:lvl>
+    <w:lvl w:ilvl="3" w:tplc="0809000F" w:tentative="1">
+      <w:start w:val="1"/>
+      <w:numFmt w:val="decimal"/>
+      <w:lvlText w:val="%4."/>
+      <w:lvlJc w:val="left"/>
+      <w:pPr>
+        <w:ind w:left="2880" w:hanging="360"/>
+      </w:pPr>
+    </w:lvl>
+    <w:lvl w:ilvl="4" w:tplc="08090019" w:tentative="1">
+      <w:start w:val="1"/>
+      <w:numFmt w:val="lowerLetter"/>
+      <w:lvlText w:val="%5."/>
+      <w:lvlJc w:val="left"/>
+      <w:pPr>
+        <w:ind w:left="3600" w:hanging="360"/>
+      </w:pPr>
+    </w:lvl>
+    <w:lvl w:ilvl="5" w:tplc="0809001B" w:tentative="1">
+      <w:start w:val="1"/>
+      <w:numFmt w:val="lowerRoman"/>
+      <w:lvlText w:val="%6."/>
+      <w:lvlJc w:val="right"/>
+      <w:pPr>
+        <w:ind w:left="4320" w:hanging="180"/>
+      </w:pPr>
+    </w:lvl>
+    <w:lvl w:ilvl="6" w:tplc="0809000F" w:tentative="1">
+      <w:start w:val="1"/>
+      <w:numFmt w:val="decimal"/>
+      <w:lvlText w:val="%7."/>
+      <w:lvlJc w:val="left"/>
+      <w:pPr>
+        <w:ind w:left="5040" w:hanging="360"/>
+      </w:pPr>
+    </w:lvl>
+    <w:lvl w:ilvl="7" w:tplc="08090019" w:tentative="1">
+      <w:start w:val="1"/>
+      <w:numFmt w:val="lowerLetter"/>
+      <w:lvlText w:val="%8."/>
+      <w:lvlJc w:val="left"/>
+      <w:pPr>
+        <w:ind w:left="5760" w:hanging="360"/>
+      </w:pPr>
+    </w:lvl>
+    <w:lvl w:ilvl="8" w:tplc="0809001B" w:tentative="1">
+      <w:start w:val="1"/>
+      <w:numFmt w:val="lowerRoman"/>
+      <w:lvlText w:val="%9."/>
+      <w:lvlJc w:val="right"/>
+      <w:pPr>
+        <w:ind w:left="6480" w:hanging="180"/>
+      </w:pPr>
+    </w:lvl>
+  </w:abstractNum>
+  <w:abstractNum w:abstractNumId="1" w15:restartNumberingAfterBreak="0">
+    <w:nsid w:val="267F089D"/>
+    <w:multiLevelType w:val="multilevel"/>
+    <w:tmpl w:val="57360A28"/>
+    <w:lvl w:ilvl="0">
+      <w:start w:val="1"/>
+      <w:numFmt w:val="bullet"/>
+      <w:lvlText w:val=""/>
+      <w:lvlJc w:val="left"/>
+      <w:pPr>
+        <w:tabs>
+          <w:tab w:val="num" w:pos="720"/>
+        </w:tabs>
+        <w:ind w:left="720" w:hanging="360"/>
+      </w:pPr>
+      <w:rPr>
+        <w:rFonts w:ascii="Symbol" w:hAnsi="Symbol" w:hint="default"/>
+        <w:sz w:val="20"/>
+      </w:rPr>
+    </w:lvl>
+    <w:lvl w:ilvl="1">
+      <w:start w:val="1"/>
+      <w:numFmt w:val="bullet"/>
+      <w:lvlText w:val="o"/>
+      <w:lvlJc w:val="left"/>
+      <w:pPr>
+        <w:tabs>
+          <w:tab w:val="num" w:pos="1440"/>
+        </w:tabs>
+        <w:ind w:left="1440" w:hanging="360"/>
+      </w:pPr>
+      <w:rPr>
+        <w:rFonts w:ascii="Courier New" w:hAnsi="Courier New" w:hint="default"/>
+        <w:sz w:val="20"/>
+      </w:rPr>
+    </w:lvl>
+    <w:lvl w:ilvl="2" w:tentative="1">
+      <w:start w:val="1"/>
+      <w:numFmt w:val="bullet"/>
+      <w:lvlText w:val=""/>
+      <w:lvlJc w:val="left"/>
+      <w:pPr>
+        <w:tabs>
+          <w:tab w:val="num" w:pos="2160"/>
+        </w:tabs>
+        <w:ind w:left="2160" w:hanging="360"/>
+      </w:pPr>
+      <w:rPr>
+        <w:rFonts w:ascii="Wingdings" w:hAnsi="Wingdings" w:hint="default"/>
+        <w:sz w:val="20"/>
+      </w:rPr>
+    </w:lvl>
+    <w:lvl w:ilvl="3" w:tentative="1">
+      <w:start w:val="1"/>
+      <w:numFmt w:val="bullet"/>
+      <w:lvlText w:val=""/>
+      <w:lvlJc w:val="left"/>
+      <w:pPr>
+        <w:tabs>
+          <w:tab w:val="num" w:pos="2880"/>
+        </w:tabs>
+        <w:ind w:left="2880" w:hanging="360"/>
+      </w:pPr>
+      <w:rPr>
+        <w:rFonts w:ascii="Wingdings" w:hAnsi="Wingdings" w:hint="default"/>
+        <w:sz w:val="20"/>
+      </w:rPr>
+    </w:lvl>
+    <w:lvl w:ilvl="4" w:tentative="1">
+      <w:start w:val="1"/>
+      <w:numFmt w:val="bullet"/>
+      <w:lvlText w:val=""/>
+      <w:lvlJc w:val="left"/>
+      <w:pPr>
+        <w:tabs>
+          <w:tab w:val="num" w:pos="3600"/>
+        </w:tabs>
+        <w:ind w:left="3600" w:hanging="360"/>
+      </w:pPr>
+      <w:rPr>
+        <w:rFonts w:ascii="Wingdings" w:hAnsi="Wingdings" w:hint="default"/>
+        <w:sz w:val="20"/>
+      </w:rPr>
+    </w:lvl>
+    <w:lvl w:ilvl="5" w:tentative="1">
+      <w:start w:val="1"/>
+      <w:numFmt w:val="bullet"/>
+      <w:lvlText w:val=""/>
+      <w:lvlJc w:val="left"/>
+      <w:pPr>
+        <w:tabs>
+          <w:tab w:val="num" w:pos="4320"/>
+        </w:tabs>
+        <w:ind w:left="4320" w:hanging="360"/>
+      </w:pPr>
+      <w:rPr>
+        <w:rFonts w:ascii="Wingdings" w:hAnsi="Wingdings" w:hint="default"/>
+        <w:sz w:val="20"/>
+      </w:rPr>
+    </w:lvl>
+    <w:lvl w:ilvl="6" w:tentative="1">
+      <w:start w:val="1"/>
+      <w:numFmt w:val="bullet"/>
+      <w:lvlText w:val=""/>
+      <w:lvlJc w:val="left"/>
+      <w:pPr>
+        <w:tabs>
+          <w:tab w:val="num" w:pos="5040"/>
+        </w:tabs>
+        <w:ind w:left="5040" w:hanging="360"/>
+      </w:pPr>
+      <w:rPr>
+        <w:rFonts w:ascii="Wingdings" w:hAnsi="Wingdings" w:hint="default"/>
+        <w:sz w:val="20"/>
+      </w:rPr>
+    </w:lvl>
+    <w:lvl w:ilvl="7" w:tentative="1">
+      <w:start w:val="1"/>
+      <w:numFmt w:val="bullet"/>
+      <w:lvlText w:val=""/>
+      <w:lvlJc w:val="left"/>
+      <w:pPr>
+        <w:tabs>
+          <w:tab w:val="num" w:pos="5760"/>
+        </w:tabs>
+        <w:ind w:left="5760" w:hanging="360"/>
+      </w:pPr>
+      <w:rPr>
+        <w:rFonts w:ascii="Wingdings" w:hAnsi="Wingdings" w:hint="default"/>
+        <w:sz w:val="20"/>
+      </w:rPr>
+    </w:lvl>
+    <w:lvl w:ilvl="8" w:tentative="1">
+      <w:start w:val="1"/>
+      <w:numFmt w:val="bullet"/>
+      <w:lvlText w:val=""/>
+      <w:lvlJc w:val="left"/>
+      <w:pPr>
+        <w:tabs>
+          <w:tab w:val="num" w:pos="6480"/>
+        </w:tabs>
+        <w:ind w:left="6480" w:hanging="360"/>
+      </w:pPr>
+      <w:rPr>
+        <w:rFonts w:ascii="Wingdings" w:hAnsi="Wingdings" w:hint="default"/>
+        <w:sz w:val="20"/>
+      </w:rPr>
+    </w:lvl>
+  </w:abstractNum>
+  <w:abstractNum w:abstractNumId="2" w15:restartNumberingAfterBreak="0">
+    <w:nsid w:val="2EC574CB"/>
+    <w:multiLevelType w:val="multilevel"/>
+    <w:tmpl w:val="E516FBAA"/>
+    <w:lvl w:ilvl="0">
+      <w:start w:val="1"/>
+      <w:numFmt w:val="bullet"/>
+      <w:lvlText w:val=""/>
+      <w:lvlJc w:val="left"/>
+      <w:pPr>
+        <w:tabs>
+          <w:tab w:val="num" w:pos="720"/>
+        </w:tabs>
+        <w:ind w:left="720" w:hanging="360"/>
+      </w:pPr>
+      <w:rPr>
+        <w:rFonts w:ascii="Symbol" w:hAnsi="Symbol" w:hint="default"/>
+        <w:sz w:val="20"/>
+      </w:rPr>
+    </w:lvl>
+    <w:lvl w:ilvl="1" w:tentative="1">
+      <w:start w:val="1"/>
+      <w:numFmt w:val="bullet"/>
+      <w:lvlText w:val="o"/>
+      <w:lvlJc w:val="left"/>
+      <w:pPr>
+        <w:tabs>
+          <w:tab w:val="num" w:pos="1440"/>
+        </w:tabs>
+        <w:ind w:left="1440" w:hanging="360"/>
+      </w:pPr>
+      <w:rPr>
+        <w:rFonts w:ascii="Courier New" w:hAnsi="Courier New" w:hint="default"/>
+        <w:sz w:val="20"/>
+      </w:rPr>
+    </w:lvl>
+    <w:lvl w:ilvl="2" w:tentative="1">
+      <w:start w:val="1"/>
+      <w:numFmt w:val="bullet"/>
+      <w:lvlText w:val=""/>
+      <w:lvlJc w:val="left"/>
+      <w:pPr>
+        <w:tabs>
+          <w:tab w:val="num" w:pos="2160"/>
+        </w:tabs>
+        <w:ind w:left="2160" w:hanging="360"/>
+      </w:pPr>
+      <w:rPr>
+        <w:rFonts w:ascii="Wingdings" w:hAnsi="Wingdings" w:hint="default"/>
+        <w:sz w:val="20"/>
+      </w:rPr>
+    </w:lvl>
+    <w:lvl w:ilvl="3" w:tentative="1">
+      <w:start w:val="1"/>
+      <w:numFmt w:val="bullet"/>
+      <w:lvlText w:val=""/>
+      <w:lvlJc w:val="left"/>
+      <w:pPr>
+        <w:tabs>
+          <w:tab w:val="num" w:pos="2880"/>
+        </w:tabs>
+        <w:ind w:left="2880" w:hanging="360"/>
+      </w:pPr>
+      <w:rPr>
+        <w:rFonts w:ascii="Wingdings" w:hAnsi="Wingdings" w:hint="default"/>
+        <w:sz w:val="20"/>
+      </w:rPr>
+    </w:lvl>
+    <w:lvl w:ilvl="4" w:tentative="1">
+      <w:start w:val="1"/>
+      <w:numFmt w:val="bullet"/>
+      <w:lvlText w:val=""/>
+      <w:lvlJc w:val="left"/>
+      <w:pPr>
+        <w:tabs>
+          <w:tab w:val="num" w:pos="3600"/>
+        </w:tabs>
+        <w:ind w:left="3600" w:hanging="360"/>
+      </w:pPr>
+      <w:rPr>
+        <w:rFonts w:ascii="Wingdings" w:hAnsi="Wingdings" w:hint="default"/>
+        <w:sz w:val="20"/>
+      </w:rPr>
+    </w:lvl>
+    <w:lvl w:ilvl="5" w:tentative="1">
+      <w:start w:val="1"/>
+      <w:numFmt w:val="bullet"/>
+      <w:lvlText w:val=""/>
+      <w:lvlJc w:val="left"/>
+      <w:pPr>
+        <w:tabs>
+          <w:tab w:val="num" w:pos="4320"/>
+        </w:tabs>
+        <w:ind w:left="4320" w:hanging="360"/>
+      </w:pPr>
+      <w:rPr>
+        <w:rFonts w:ascii="Wingdings" w:hAnsi="Wingdings" w:hint="default"/>
+        <w:sz w:val="20"/>
+      </w:rPr>
+    </w:lvl>
+    <w:lvl w:ilvl="6" w:tentative="1">
+      <w:start w:val="1"/>
+      <w:numFmt w:val="bullet"/>
+      <w:lvlText w:val=""/>
+      <w:lvlJc w:val="left"/>
+      <w:pPr>
+        <w:tabs>
+          <w:tab w:val="num" w:pos="5040"/>
+        </w:tabs>
+        <w:ind w:left="5040" w:hanging="360"/>
+      </w:pPr>
+      <w:rPr>
+        <w:rFonts w:ascii="Wingdings" w:hAnsi="Wingdings" w:hint="default"/>
+        <w:sz w:val="20"/>
+      </w:rPr>
+    </w:lvl>
+    <w:lvl w:ilvl="7" w:tentative="1">
+      <w:start w:val="1"/>
+      <w:numFmt w:val="bullet"/>
+      <w:lvlText w:val=""/>
+      <w:lvlJc w:val="left"/>
+      <w:pPr>
+        <w:tabs>
+          <w:tab w:val="num" w:pos="5760"/>
+        </w:tabs>
+        <w:ind w:left="5760" w:hanging="360"/>
+      </w:pPr>
+      <w:rPr>
+        <w:rFonts w:ascii="Wingdings" w:hAnsi="Wingdings" w:hint="default"/>
+        <w:sz w:val="20"/>
+      </w:rPr>
+    </w:lvl>
+    <w:lvl w:ilvl="8" w:tentative="1">
+      <w:start w:val="1"/>
+      <w:numFmt w:val="bullet"/>
+      <w:lvlText w:val=""/>
+      <w:lvlJc w:val="left"/>
+      <w:pPr>
+        <w:tabs>
+          <w:tab w:val="num" w:pos="6480"/>
+        </w:tabs>
+        <w:ind w:left="6480" w:hanging="360"/>
+      </w:pPr>
+      <w:rPr>
+        <w:rFonts w:ascii="Wingdings" w:hAnsi="Wingdings" w:hint="default"/>
+        <w:sz w:val="20"/>
+      </w:rPr>
+    </w:lvl>
+  </w:abstractNum>
+  <w:abstractNum w:abstractNumId="3" w15:restartNumberingAfterBreak="0">
+    <w:nsid w:val="4B455BBE"/>
+    <w:multiLevelType w:val="multilevel"/>
+    <w:tmpl w:val="8A846440"/>
+    <w:lvl w:ilvl="0">
+      <w:start w:val="1"/>
+      <w:numFmt w:val="decimal"/>
+      <w:lvlText w:val="%1."/>
+      <w:lvlJc w:val="left"/>
+      <w:pPr>
+        <w:tabs>
+          <w:tab w:val="num" w:pos="720"/>
+        </w:tabs>
+        <w:ind w:left="720" w:hanging="360"/>
+      </w:pPr>
+    </w:lvl>
+    <w:lvl w:ilvl="1" w:tentative="1">
+      <w:start w:val="1"/>
+      <w:numFmt w:val="decimal"/>
+      <w:lvlText w:val="%2."/>
+      <w:lvlJc w:val="left"/>
+      <w:pPr>
+        <w:tabs>
+          <w:tab w:val="num" w:pos="1440"/>
+        </w:tabs>
+        <w:ind w:left="1440" w:hanging="360"/>
+      </w:pPr>
+    </w:lvl>
+    <w:lvl w:ilvl="2" w:tentative="1">
+      <w:start w:val="1"/>
+      <w:numFmt w:val="decimal"/>
+      <w:lvlText w:val="%3."/>
+      <w:lvlJc w:val="left"/>
+      <w:pPr>
+        <w:tabs>
+          <w:tab w:val="num" w:pos="2160"/>
+        </w:tabs>
+        <w:ind w:left="2160" w:hanging="360"/>
+      </w:pPr>
+    </w:lvl>
+    <w:lvl w:ilvl="3" w:tentative="1">
+      <w:start w:val="1"/>
+      <w:numFmt w:val="decimal"/>
+      <w:lvlText w:val="%4."/>
+      <w:lvlJc w:val="left"/>
+      <w:pPr>
+        <w:tabs>
+          <w:tab w:val="num" w:pos="2880"/>
+        </w:tabs>
+        <w:ind w:left="2880" w:hanging="360"/>
+      </w:pPr>
+    </w:lvl>
+    <w:lvl w:ilvl="4" w:tentative="1">
+      <w:start w:val="1"/>
+      <w:numFmt w:val="decimal"/>
+      <w:lvlText w:val="%5."/>
+      <w:lvlJc w:val="left"/>
+      <w:pPr>
+        <w:tabs>
+          <w:tab w:val="num" w:pos="3600"/>
+        </w:tabs>
+        <w:ind w:left="3600" w:hanging="360"/>
+      </w:pPr>
+    </w:lvl>
+    <w:lvl w:ilvl="5" w:tentative="1">
+      <w:start w:val="1"/>
+      <w:numFmt w:val="decimal"/>
+      <w:lvlText w:val="%6."/>
+      <w:lvlJc w:val="left"/>
+      <w:pPr>
+        <w:tabs>
+          <w:tab w:val="num" w:pos="4320"/>
+        </w:tabs>
+        <w:ind w:left="4320" w:hanging="360"/>
+      </w:pPr>
+    </w:lvl>
+    <w:lvl w:ilvl="6" w:tentative="1">
+      <w:start w:val="1"/>
+      <w:numFmt w:val="decimal"/>
+      <w:lvlText w:val="%7."/>
+      <w:lvlJc w:val="left"/>
+      <w:pPr>
+        <w:tabs>
+          <w:tab w:val="num" w:pos="5040"/>
+        </w:tabs>
+        <w:ind w:left="5040" w:hanging="360"/>
+      </w:pPr>
+    </w:lvl>
+    <w:lvl w:ilvl="7" w:tentative="1">
+      <w:start w:val="1"/>
+      <w:numFmt w:val="decimal"/>
+      <w:lvlText w:val="%8."/>
+      <w:lvlJc w:val="left"/>
+      <w:pPr>
+        <w:tabs>
+          <w:tab w:val="num" w:pos="5760"/>
+        </w:tabs>
+        <w:ind w:left="5760" w:hanging="360"/>
+      </w:pPr>
+    </w:lvl>
+    <w:lvl w:ilvl="8" w:tentative="1">
+      <w:start w:val="1"/>
+      <w:numFmt w:val="decimal"/>
+      <w:lvlText w:val="%9."/>
+      <w:lvlJc w:val="left"/>
+      <w:pPr>
+        <w:tabs>
+          <w:tab w:val="num" w:pos="6480"/>
+        </w:tabs>
+        <w:ind w:left="6480" w:hanging="360"/>
+      </w:pPr>
+    </w:lvl>
+  </w:abstractNum>
+  <w:abstractNum w:abstractNumId="4" w15:restartNumberingAfterBreak="0">
+    <w:nsid w:val="61DE51CB"/>
+    <w:multiLevelType w:val="multilevel"/>
+    <w:tmpl w:val="5F6AC6E0"/>
+    <w:lvl w:ilvl="0">
+      <w:start w:val="1"/>
+      <w:numFmt w:val="bullet"/>
+      <w:lvlText w:val=""/>
+      <w:lvlJc w:val="left"/>
+      <w:pPr>
+        <w:tabs>
+          <w:tab w:val="num" w:pos="720"/>
+        </w:tabs>
+        <w:ind w:left="720" w:hanging="360"/>
+      </w:pPr>
+      <w:rPr>
+        <w:rFonts w:ascii="Symbol" w:hAnsi="Symbol" w:hint="default"/>
+        <w:sz w:val="20"/>
+      </w:rPr>
+    </w:lvl>
+    <w:lvl w:ilvl="1" w:tentative="1">
+      <w:start w:val="1"/>
+      <w:numFmt w:val="bullet"/>
+      <w:lvlText w:val="o"/>
+      <w:lvlJc w:val="left"/>
+      <w:pPr>
+        <w:tabs>
+          <w:tab w:val="num" w:pos="1440"/>
+        </w:tabs>
+        <w:ind w:left="1440" w:hanging="360"/>
+      </w:pPr>
+      <w:rPr>
+        <w:rFonts w:ascii="Courier New" w:hAnsi="Courier New" w:hint="default"/>
+        <w:sz w:val="20"/>
+      </w:rPr>
+    </w:lvl>
+    <w:lvl w:ilvl="2" w:tentative="1">
+      <w:start w:val="1"/>
+      <w:numFmt w:val="bullet"/>
+      <w:lvlText w:val=""/>
+      <w:lvlJc w:val="left"/>
+      <w:pPr>
+        <w:tabs>
+          <w:tab w:val="num" w:pos="2160"/>
+        </w:tabs>
+        <w:ind w:left="2160" w:hanging="360"/>
+      </w:pPr>
+      <w:rPr>
+        <w:rFonts w:ascii="Wingdings" w:hAnsi="Wingdings" w:hint="default"/>
+        <w:sz w:val="20"/>
+      </w:rPr>
+    </w:lvl>
+    <w:lvl w:ilvl="3" w:tentative="1">
+      <w:start w:val="1"/>
+      <w:numFmt w:val="bullet"/>
+      <w:lvlText w:val=""/>
+      <w:lvlJc w:val="left"/>
+      <w:pPr>
+        <w:tabs>
+          <w:tab w:val="num" w:pos="2880"/>
+        </w:tabs>
+        <w:ind w:left="2880" w:hanging="360"/>
+      </w:pPr>
+      <w:rPr>
+        <w:rFonts w:ascii="Wingdings" w:hAnsi="Wingdings" w:hint="default"/>
+        <w:sz w:val="20"/>
+      </w:rPr>
+    </w:lvl>
+    <w:lvl w:ilvl="4" w:tentative="1">
+      <w:start w:val="1"/>
+      <w:numFmt w:val="bullet"/>
+      <w:lvlText w:val=""/>
+      <w:lvlJc w:val="left"/>
+      <w:pPr>
+        <w:tabs>
+          <w:tab w:val="num" w:pos="3600"/>
+        </w:tabs>
+        <w:ind w:left="3600" w:hanging="360"/>
+      </w:pPr>
+      <w:rPr>
+        <w:rFonts w:ascii="Wingdings" w:hAnsi="Wingdings" w:hint="default"/>
+        <w:sz w:val="20"/>
+      </w:rPr>
+    </w:lvl>
+    <w:lvl w:ilvl="5" w:tentative="1">
+      <w:start w:val="1"/>
+      <w:numFmt w:val="bullet"/>
+      <w:lvlText w:val=""/>
+      <w:lvlJc w:val="left"/>
+      <w:pPr>
+        <w:tabs>
+          <w:tab w:val="num" w:pos="4320"/>
+        </w:tabs>
+        <w:ind w:left="4320" w:hanging="360"/>
+      </w:pPr>
+      <w:rPr>
+        <w:rFonts w:ascii="Wingdings" w:hAnsi="Wingdings" w:hint="default"/>
+        <w:sz w:val="20"/>
+      </w:rPr>
+    </w:lvl>
+    <w:lvl w:ilvl="6" w:tentative="1">
+      <w:start w:val="1"/>
+      <w:numFmt w:val="bullet"/>
+      <w:lvlText w:val=""/>
+      <w:lvlJc w:val="left"/>
+      <w:pPr>
+        <w:tabs>
+          <w:tab w:val="num" w:pos="5040"/>
+        </w:tabs>
+        <w:ind w:left="5040" w:hanging="360"/>
+      </w:pPr>
+      <w:rPr>
+        <w:rFonts w:ascii="Wingdings" w:hAnsi="Wingdings" w:hint="default"/>
+        <w:sz w:val="20"/>
+      </w:rPr>
+    </w:lvl>
+    <w:lvl w:ilvl="7" w:tentative="1">
+      <w:start w:val="1"/>
+      <w:numFmt w:val="bullet"/>
+      <w:lvlText w:val=""/>
+      <w:lvlJc w:val="left"/>
+      <w:pPr>
+        <w:tabs>
+          <w:tab w:val="num" w:pos="5760"/>
+        </w:tabs>
+        <w:ind w:left="5760" w:hanging="360"/>
+      </w:pPr>
+      <w:rPr>
+        <w:rFonts w:ascii="Wingdings" w:hAnsi="Wingdings" w:hint="default"/>
+        <w:sz w:val="20"/>
+      </w:rPr>
+    </w:lvl>
+    <w:lvl w:ilvl="8" w:tentative="1">
+      <w:start w:val="1"/>
+      <w:numFmt w:val="bullet"/>
+      <w:lvlText w:val=""/>
+      <w:lvlJc w:val="left"/>
+      <w:pPr>
+        <w:tabs>
+          <w:tab w:val="num" w:pos="6480"/>
+        </w:tabs>
+        <w:ind w:left="6480" w:hanging="360"/>
+      </w:pPr>
+      <w:rPr>
+        <w:rFonts w:ascii="Wingdings" w:hAnsi="Wingdings" w:hint="default"/>
+        <w:sz w:val="20"/>
+      </w:rPr>
+    </w:lvl>
+  </w:abstractNum>
+  <w:abstractNum w:abstractNumId="5" w15:restartNumberingAfterBreak="0">
+    <w:nsid w:val="76F73B35"/>
+    <w:multiLevelType w:val="multilevel"/>
+    <w:tmpl w:val="3294AB3E"/>
+    <w:lvl w:ilvl="0">
+      <w:start w:val="1"/>
+      <w:numFmt w:val="bullet"/>
+      <w:lvlText w:val=""/>
+      <w:lvlJc w:val="left"/>
+      <w:pPr>
+        <w:tabs>
+          <w:tab w:val="num" w:pos="720"/>
+        </w:tabs>
+        <w:ind w:left="720" w:hanging="360"/>
+      </w:pPr>
+      <w:rPr>
+        <w:rFonts w:ascii="Symbol" w:hAnsi="Symbol" w:hint="default"/>
+        <w:sz w:val="20"/>
+      </w:rPr>
+    </w:lvl>
+    <w:lvl w:ilvl="1" w:tentative="1">
+      <w:start w:val="1"/>
+      <w:numFmt w:val="bullet"/>
+      <w:lvlText w:val="o"/>
+      <w:lvlJc w:val="left"/>
+      <w:pPr>
+        <w:tabs>
+          <w:tab w:val="num" w:pos="1440"/>
+        </w:tabs>
+        <w:ind w:left="1440" w:hanging="360"/>
+      </w:pPr>
+      <w:rPr>
+        <w:rFonts w:ascii="Courier New" w:hAnsi="Courier New" w:hint="default"/>
+        <w:sz w:val="20"/>
+      </w:rPr>
+    </w:lvl>
+    <w:lvl w:ilvl="2" w:tentative="1">
+      <w:start w:val="1"/>
+      <w:numFmt w:val="bullet"/>
+      <w:lvlText w:val=""/>
+      <w:lvlJc w:val="left"/>
+      <w:pPr>
+        <w:tabs>
+          <w:tab w:val="num" w:pos="2160"/>
+        </w:tabs>
+        <w:ind w:left="2160" w:hanging="360"/>
+      </w:pPr>
+      <w:rPr>
+        <w:rFonts w:ascii="Wingdings" w:hAnsi="Wingdings" w:hint="default"/>
+        <w:sz w:val="20"/>
+      </w:rPr>
+    </w:lvl>
+    <w:lvl w:ilvl="3" w:tentative="1">
+      <w:start w:val="1"/>
+      <w:numFmt w:val="bullet"/>
+      <w:lvlText w:val=""/>
+      <w:lvlJc w:val="left"/>
+      <w:pPr>
+        <w:tabs>
+          <w:tab w:val="num" w:pos="2880"/>
+        </w:tabs>
+        <w:ind w:left="2880" w:hanging="360"/>
+      </w:pPr>
+      <w:rPr>
+        <w:rFonts w:ascii="Wingdings" w:hAnsi="Wingdings" w:hint="default"/>
+        <w:sz w:val="20"/>
+      </w:rPr>
+    </w:lvl>
+    <w:lvl w:ilvl="4" w:tentative="1">
+      <w:start w:val="1"/>
+      <w:numFmt w:val="bullet"/>
+      <w:lvlText w:val=""/>
+      <w:lvlJc w:val="left"/>
+      <w:pPr>
+        <w:tabs>
+          <w:tab w:val="num" w:pos="3600"/>
+        </w:tabs>
+        <w:ind w:left="3600" w:hanging="360"/>
+      </w:pPr>
+      <w:rPr>
+        <w:rFonts w:ascii="Wingdings" w:hAnsi="Wingdings" w:hint="default"/>
+        <w:sz w:val="20"/>
+      </w:rPr>
+    </w:lvl>
+    <w:lvl w:ilvl="5" w:tentative="1">
+      <w:start w:val="1"/>
+      <w:numFmt w:val="bullet"/>
+      <w:lvlText w:val=""/>
+      <w:lvlJc w:val="left"/>
+      <w:pPr>
+        <w:tabs>
+          <w:tab w:val="num" w:pos="4320"/>
+        </w:tabs>
+        <w:ind w:left="4320" w:hanging="360"/>
+      </w:pPr>
+      <w:rPr>
+        <w:rFonts w:ascii="Wingdings" w:hAnsi="Wingdings" w:hint="default"/>
+        <w:sz w:val="20"/>
+      </w:rPr>
+    </w:lvl>
+    <w:lvl w:ilvl="6" w:tentative="1">
+      <w:start w:val="1"/>
+      <w:numFmt w:val="bullet"/>
+      <w:lvlText w:val=""/>
+      <w:lvlJc w:val="left"/>
+      <w:pPr>
+        <w:tabs>
+          <w:tab w:val="num" w:pos="5040"/>
+        </w:tabs>
+        <w:ind w:left="5040" w:hanging="360"/>
+      </w:pPr>
+      <w:rPr>
+        <w:rFonts w:ascii="Wingdings" w:hAnsi="Wingdings" w:hint="default"/>
+        <w:sz w:val="20"/>
+      </w:rPr>
+    </w:lvl>
+    <w:lvl w:ilvl="7" w:tentative="1">
+      <w:start w:val="1"/>
+      <w:numFmt w:val="bullet"/>
+      <w:lvlText w:val=""/>
+      <w:lvlJc w:val="left"/>
+      <w:pPr>
+        <w:tabs>
+          <w:tab w:val="num" w:pos="5760"/>
+        </w:tabs>
+        <w:ind w:left="5760" w:hanging="360"/>
+      </w:pPr>
+      <w:rPr>
+        <w:rFonts w:ascii="Wingdings" w:hAnsi="Wingdings" w:hint="default"/>
+        <w:sz w:val="20"/>
+      </w:rPr>
+    </w:lvl>
+    <w:lvl w:ilvl="8" w:tentative="1">
+      <w:start w:val="1"/>
+      <w:numFmt w:val="bullet"/>
+      <w:lvlText w:val=""/>
+      <w:lvlJc w:val="left"/>
+      <w:pPr>
+        <w:tabs>
+          <w:tab w:val="num" w:pos="6480"/>
+        </w:tabs>
+        <w:ind w:left="6480" w:hanging="360"/>
+      </w:pPr>
+      <w:rPr>
+        <w:rFonts w:ascii="Wingdings" w:hAnsi="Wingdings" w:hint="default"/>
+        <w:sz w:val="20"/>
+      </w:rPr>
+    </w:lvl>
+  </w:abstractNum>
+  <w:num w:numId="1" w16cid:durableId="767502364">
+    <w:abstractNumId w:val="2"/>
+  </w:num>
+  <w:num w:numId="2" w16cid:durableId="1958026143">
+    <w:abstractNumId w:val="5"/>
+  </w:num>
+  <w:num w:numId="3" w16cid:durableId="854920847">
+    <w:abstractNumId w:val="3"/>
+  </w:num>
+  <w:num w:numId="4" w16cid:durableId="2022318034">
+    <w:abstractNumId w:val="1"/>
+  </w:num>
+  <w:num w:numId="5" w16cid:durableId="371924461">
+    <w:abstractNumId w:val="4"/>
+  </w:num>
+  <w:num w:numId="6" w16cid:durableId="1923946924">
+    <w:abstractNumId w:val="0"/>
+  </w:num>
+</w:numbering>
 </file>
 
 <file path=word/styles.xml><?xml version="1.0" encoding="utf-8"?>
@@ -464,7 +3045,6 @@
     <w:next w:val="Normal"/>
     <w:link w:val="Heading3Char"/>
     <w:uiPriority w:val="9"/>
-    <w:semiHidden/>
     <w:unhideWhenUsed/>
     <w:qFormat/>
     <w:rsid w:val="00EC5FDB"/>
@@ -487,7 +3067,6 @@
     <w:next w:val="Normal"/>
     <w:link w:val="Heading4Char"/>
     <w:uiPriority w:val="9"/>
-    <w:semiHidden/>
     <w:unhideWhenUsed/>
     <w:qFormat/>
     <w:rsid w:val="00EC5FDB"/>
@@ -672,7 +3251,6 @@
     <w:basedOn w:val="DefaultParagraphFont"/>
     <w:link w:val="Heading3"/>
     <w:uiPriority w:val="9"/>
-    <w:semiHidden/>
     <w:rsid w:val="00EC5FDB"/>
     <w:rPr>
       <w:rFonts w:eastAsiaTheme="majorEastAsia" w:cstheme="majorBidi"/>
@@ -686,7 +3264,6 @@
     <w:basedOn w:val="DefaultParagraphFont"/>
     <w:link w:val="Heading4"/>
     <w:uiPriority w:val="9"/>
-    <w:semiHidden/>
     <w:rsid w:val="00EC5FDB"/>
     <w:rPr>
       <w:rFonts w:eastAsiaTheme="majorEastAsia" w:cstheme="majorBidi"/>
@@ -1047,6 +3624,340 @@
       <w:rFonts w:ascii="Arial" w:hAnsi="Arial" w:cs="Arial" w:hint="default"/>
       <w:sz w:val="15"/>
       <w:szCs w:val="15"/>
+    </w:rPr>
+  </w:style>
+  <w:style w:type="paragraph" w:styleId="NormalWeb">
+    <w:name w:val="Normal (Web)"/>
+    <w:basedOn w:val="Normal"/>
+    <w:uiPriority w:val="99"/>
+    <w:semiHidden/>
+    <w:unhideWhenUsed/>
+    <w:rsid w:val="00A40CEF"/>
+    <w:pPr>
+      <w:spacing w:before="100" w:beforeAutospacing="1" w:after="100" w:afterAutospacing="1" w:line="240" w:lineRule="auto"/>
+    </w:pPr>
+    <w:rPr>
+      <w:rFonts w:ascii="Times New Roman" w:eastAsia="Times New Roman" w:hAnsi="Times New Roman" w:cs="Times New Roman"/>
+      <w:kern w:val="0"/>
+      <w:lang w:eastAsia="en-GB"/>
+      <w14:ligatures w14:val="none"/>
+    </w:rPr>
+  </w:style>
+  <w:style w:type="character" w:customStyle="1" w:styleId="citation-107">
+    <w:name w:val="citation-107"/>
+    <w:basedOn w:val="DefaultParagraphFont"/>
+    <w:rsid w:val="00A40CEF"/>
+  </w:style>
+  <w:style w:type="character" w:styleId="HTMLCode">
+    <w:name w:val="HTML Code"/>
+    <w:basedOn w:val="DefaultParagraphFont"/>
+    <w:uiPriority w:val="99"/>
+    <w:semiHidden/>
+    <w:unhideWhenUsed/>
+    <w:rsid w:val="00A40CEF"/>
+    <w:rPr>
+      <w:rFonts w:ascii="Courier New" w:eastAsia="Times New Roman" w:hAnsi="Courier New" w:cs="Courier New"/>
+      <w:sz w:val="20"/>
+      <w:szCs w:val="20"/>
+    </w:rPr>
+  </w:style>
+  <w:style w:type="character" w:customStyle="1" w:styleId="citation-106">
+    <w:name w:val="citation-106"/>
+    <w:basedOn w:val="DefaultParagraphFont"/>
+    <w:rsid w:val="00A40CEF"/>
+  </w:style>
+  <w:style w:type="character" w:customStyle="1" w:styleId="citation-105">
+    <w:name w:val="citation-105"/>
+    <w:basedOn w:val="DefaultParagraphFont"/>
+    <w:rsid w:val="00A40CEF"/>
+  </w:style>
+  <w:style w:type="character" w:customStyle="1" w:styleId="citation-104">
+    <w:name w:val="citation-104"/>
+    <w:basedOn w:val="DefaultParagraphFont"/>
+    <w:rsid w:val="00A40CEF"/>
+  </w:style>
+  <w:style w:type="character" w:customStyle="1" w:styleId="citation-103">
+    <w:name w:val="citation-103"/>
+    <w:basedOn w:val="DefaultParagraphFont"/>
+    <w:rsid w:val="00A40CEF"/>
+  </w:style>
+  <w:style w:type="character" w:customStyle="1" w:styleId="citation-102">
+    <w:name w:val="citation-102"/>
+    <w:basedOn w:val="DefaultParagraphFont"/>
+    <w:rsid w:val="00A40CEF"/>
+  </w:style>
+  <w:style w:type="character" w:customStyle="1" w:styleId="citation-101">
+    <w:name w:val="citation-101"/>
+    <w:basedOn w:val="DefaultParagraphFont"/>
+    <w:rsid w:val="00A40CEF"/>
+  </w:style>
+  <w:style w:type="character" w:customStyle="1" w:styleId="citation-100">
+    <w:name w:val="citation-100"/>
+    <w:basedOn w:val="DefaultParagraphFont"/>
+    <w:rsid w:val="00A40CEF"/>
+  </w:style>
+  <w:style w:type="character" w:customStyle="1" w:styleId="citation-99">
+    <w:name w:val="citation-99"/>
+    <w:basedOn w:val="DefaultParagraphFont"/>
+    <w:rsid w:val="00A40CEF"/>
+  </w:style>
+  <w:style w:type="character" w:customStyle="1" w:styleId="math-inline">
+    <w:name w:val="math-inline"/>
+    <w:basedOn w:val="DefaultParagraphFont"/>
+    <w:rsid w:val="00A40CEF"/>
+  </w:style>
+  <w:style w:type="character" w:customStyle="1" w:styleId="citation-98">
+    <w:name w:val="citation-98"/>
+    <w:basedOn w:val="DefaultParagraphFont"/>
+    <w:rsid w:val="00A40CEF"/>
+  </w:style>
+  <w:style w:type="character" w:customStyle="1" w:styleId="citation-97">
+    <w:name w:val="citation-97"/>
+    <w:basedOn w:val="DefaultParagraphFont"/>
+    <w:rsid w:val="00A40CEF"/>
+  </w:style>
+  <w:style w:type="character" w:customStyle="1" w:styleId="citation-96">
+    <w:name w:val="citation-96"/>
+    <w:basedOn w:val="DefaultParagraphFont"/>
+    <w:rsid w:val="00A40CEF"/>
+  </w:style>
+  <w:style w:type="character" w:customStyle="1" w:styleId="citation-95">
+    <w:name w:val="citation-95"/>
+    <w:basedOn w:val="DefaultParagraphFont"/>
+    <w:rsid w:val="00A40CEF"/>
+  </w:style>
+  <w:style w:type="character" w:customStyle="1" w:styleId="citation-94">
+    <w:name w:val="citation-94"/>
+    <w:basedOn w:val="DefaultParagraphFont"/>
+    <w:rsid w:val="00A40CEF"/>
+  </w:style>
+  <w:style w:type="character" w:customStyle="1" w:styleId="citation-93">
+    <w:name w:val="citation-93"/>
+    <w:basedOn w:val="DefaultParagraphFont"/>
+    <w:rsid w:val="00A40CEF"/>
+  </w:style>
+  <w:style w:type="character" w:customStyle="1" w:styleId="citation-92">
+    <w:name w:val="citation-92"/>
+    <w:basedOn w:val="DefaultParagraphFont"/>
+    <w:rsid w:val="00A40CEF"/>
+  </w:style>
+  <w:style w:type="character" w:customStyle="1" w:styleId="citation-91">
+    <w:name w:val="citation-91"/>
+    <w:basedOn w:val="DefaultParagraphFont"/>
+    <w:rsid w:val="00A40CEF"/>
+  </w:style>
+  <w:style w:type="character" w:customStyle="1" w:styleId="citation-90">
+    <w:name w:val="citation-90"/>
+    <w:basedOn w:val="DefaultParagraphFont"/>
+    <w:rsid w:val="00A40CEF"/>
+  </w:style>
+  <w:style w:type="paragraph" w:styleId="TOCHeading">
+    <w:name w:val="TOC Heading"/>
+    <w:basedOn w:val="Heading1"/>
+    <w:next w:val="Normal"/>
+    <w:uiPriority w:val="39"/>
+    <w:unhideWhenUsed/>
+    <w:qFormat/>
+    <w:rsid w:val="00A40CEF"/>
+    <w:pPr>
+      <w:spacing w:before="480" w:after="0" w:line="276" w:lineRule="auto"/>
+      <w:outlineLvl w:val="9"/>
+    </w:pPr>
+    <w:rPr>
+      <w:b/>
+      <w:bCs/>
+      <w:kern w:val="0"/>
+      <w:sz w:val="28"/>
+      <w:szCs w:val="28"/>
+      <w:lang w:val="en-US"/>
+      <w14:ligatures w14:val="none"/>
+    </w:rPr>
+  </w:style>
+  <w:style w:type="paragraph" w:styleId="TOC1">
+    <w:name w:val="toc 1"/>
+    <w:basedOn w:val="Normal"/>
+    <w:next w:val="Normal"/>
+    <w:autoRedefine/>
+    <w:uiPriority w:val="39"/>
+    <w:unhideWhenUsed/>
+    <w:rsid w:val="00A40CEF"/>
+    <w:pPr>
+      <w:spacing w:before="120" w:after="0"/>
+    </w:pPr>
+    <w:rPr>
+      <w:b/>
+      <w:bCs/>
+      <w:i/>
+      <w:iCs/>
+    </w:rPr>
+  </w:style>
+  <w:style w:type="paragraph" w:styleId="TOC2">
+    <w:name w:val="toc 2"/>
+    <w:basedOn w:val="Normal"/>
+    <w:next w:val="Normal"/>
+    <w:autoRedefine/>
+    <w:uiPriority w:val="39"/>
+    <w:semiHidden/>
+    <w:unhideWhenUsed/>
+    <w:rsid w:val="00A40CEF"/>
+    <w:pPr>
+      <w:spacing w:before="120" w:after="0"/>
+      <w:ind w:left="240"/>
+    </w:pPr>
+    <w:rPr>
+      <w:b/>
+      <w:bCs/>
+      <w:sz w:val="22"/>
+      <w:szCs w:val="22"/>
+    </w:rPr>
+  </w:style>
+  <w:style w:type="paragraph" w:styleId="TOC3">
+    <w:name w:val="toc 3"/>
+    <w:basedOn w:val="Normal"/>
+    <w:next w:val="Normal"/>
+    <w:autoRedefine/>
+    <w:uiPriority w:val="39"/>
+    <w:semiHidden/>
+    <w:unhideWhenUsed/>
+    <w:rsid w:val="00A40CEF"/>
+    <w:pPr>
+      <w:spacing w:after="0"/>
+      <w:ind w:left="480"/>
+    </w:pPr>
+    <w:rPr>
+      <w:sz w:val="20"/>
+      <w:szCs w:val="20"/>
+    </w:rPr>
+  </w:style>
+  <w:style w:type="paragraph" w:styleId="TOC4">
+    <w:name w:val="toc 4"/>
+    <w:basedOn w:val="Normal"/>
+    <w:next w:val="Normal"/>
+    <w:autoRedefine/>
+    <w:uiPriority w:val="39"/>
+    <w:semiHidden/>
+    <w:unhideWhenUsed/>
+    <w:rsid w:val="00A40CEF"/>
+    <w:pPr>
+      <w:spacing w:after="0"/>
+      <w:ind w:left="720"/>
+    </w:pPr>
+    <w:rPr>
+      <w:sz w:val="20"/>
+      <w:szCs w:val="20"/>
+    </w:rPr>
+  </w:style>
+  <w:style w:type="paragraph" w:styleId="TOC5">
+    <w:name w:val="toc 5"/>
+    <w:basedOn w:val="Normal"/>
+    <w:next w:val="Normal"/>
+    <w:autoRedefine/>
+    <w:uiPriority w:val="39"/>
+    <w:semiHidden/>
+    <w:unhideWhenUsed/>
+    <w:rsid w:val="00A40CEF"/>
+    <w:pPr>
+      <w:spacing w:after="0"/>
+      <w:ind w:left="960"/>
+    </w:pPr>
+    <w:rPr>
+      <w:sz w:val="20"/>
+      <w:szCs w:val="20"/>
+    </w:rPr>
+  </w:style>
+  <w:style w:type="paragraph" w:styleId="TOC6">
+    <w:name w:val="toc 6"/>
+    <w:basedOn w:val="Normal"/>
+    <w:next w:val="Normal"/>
+    <w:autoRedefine/>
+    <w:uiPriority w:val="39"/>
+    <w:semiHidden/>
+    <w:unhideWhenUsed/>
+    <w:rsid w:val="00A40CEF"/>
+    <w:pPr>
+      <w:spacing w:after="0"/>
+      <w:ind w:left="1200"/>
+    </w:pPr>
+    <w:rPr>
+      <w:sz w:val="20"/>
+      <w:szCs w:val="20"/>
+    </w:rPr>
+  </w:style>
+  <w:style w:type="paragraph" w:styleId="TOC7">
+    <w:name w:val="toc 7"/>
+    <w:basedOn w:val="Normal"/>
+    <w:next w:val="Normal"/>
+    <w:autoRedefine/>
+    <w:uiPriority w:val="39"/>
+    <w:semiHidden/>
+    <w:unhideWhenUsed/>
+    <w:rsid w:val="00A40CEF"/>
+    <w:pPr>
+      <w:spacing w:after="0"/>
+      <w:ind w:left="1440"/>
+    </w:pPr>
+    <w:rPr>
+      <w:sz w:val="20"/>
+      <w:szCs w:val="20"/>
+    </w:rPr>
+  </w:style>
+  <w:style w:type="paragraph" w:styleId="TOC8">
+    <w:name w:val="toc 8"/>
+    <w:basedOn w:val="Normal"/>
+    <w:next w:val="Normal"/>
+    <w:autoRedefine/>
+    <w:uiPriority w:val="39"/>
+    <w:semiHidden/>
+    <w:unhideWhenUsed/>
+    <w:rsid w:val="00A40CEF"/>
+    <w:pPr>
+      <w:spacing w:after="0"/>
+      <w:ind w:left="1680"/>
+    </w:pPr>
+    <w:rPr>
+      <w:sz w:val="20"/>
+      <w:szCs w:val="20"/>
+    </w:rPr>
+  </w:style>
+  <w:style w:type="paragraph" w:styleId="TOC9">
+    <w:name w:val="toc 9"/>
+    <w:basedOn w:val="Normal"/>
+    <w:next w:val="Normal"/>
+    <w:autoRedefine/>
+    <w:uiPriority w:val="39"/>
+    <w:semiHidden/>
+    <w:unhideWhenUsed/>
+    <w:rsid w:val="00A40CEF"/>
+    <w:pPr>
+      <w:spacing w:after="0"/>
+      <w:ind w:left="1920"/>
+    </w:pPr>
+    <w:rPr>
+      <w:sz w:val="20"/>
+      <w:szCs w:val="20"/>
+    </w:rPr>
+  </w:style>
+  <w:style w:type="character" w:styleId="Hyperlink">
+    <w:name w:val="Hyperlink"/>
+    <w:basedOn w:val="DefaultParagraphFont"/>
+    <w:uiPriority w:val="99"/>
+    <w:unhideWhenUsed/>
+    <w:rsid w:val="00A40CEF"/>
+    <w:rPr>
+      <w:color w:val="467886" w:themeColor="hyperlink"/>
+      <w:u w:val="single"/>
+    </w:rPr>
+  </w:style>
+  <w:style w:type="character" w:styleId="UnresolvedMention">
+    <w:name w:val="Unresolved Mention"/>
+    <w:basedOn w:val="DefaultParagraphFont"/>
+    <w:uiPriority w:val="99"/>
+    <w:semiHidden/>
+    <w:unhideWhenUsed/>
+    <w:rsid w:val="00A40CEF"/>
+    <w:rPr>
+      <w:color w:val="605E5C"/>
+      <w:shd w:val="clear" w:color="auto" w:fill="E1DFDD"/>
     </w:rPr>
   </w:style>
 </w:styles>
@@ -1365,4 +4276,16 @@
     </a:ext>
   </a:extLst>
 </a:theme>
+</file>
+
+<file path=customXml/item1.xml><?xml version="1.0" encoding="utf-8"?>
+<b:Sources xmlns:b="http://schemas.openxmlformats.org/officeDocument/2006/bibliography" xmlns="http://schemas.openxmlformats.org/officeDocument/2006/bibliography" SelectedStyle="/APASixthEditionOfficeOnline.xsl" StyleName="APA" Version="6"/>
+</file>
+
+<file path=customXml/itemProps1.xml><?xml version="1.0" encoding="utf-8"?>
+<ds:datastoreItem xmlns:ds="http://schemas.openxmlformats.org/officeDocument/2006/customXml" ds:itemID="{80AB47E4-B2D4-D84E-BBDA-1F5D7C00ABE6}">
+  <ds:schemaRefs>
+    <ds:schemaRef ds:uri="http://schemas.openxmlformats.org/officeDocument/2006/bibliography"/>
+  </ds:schemaRefs>
+</ds:datastoreItem>
 </file>
</xml_diff>